<commit_message>
add file document and edit th4
</commit_message>
<xml_diff>
--- a/ThucHanh4-KienTrucLuuTru.docx
+++ b/ThucHanh4-KienTrucLuuTru.docx
@@ -15,6 +15,7 @@
           <w:szCs w:val="20"/>
         </w:rPr>
       </w:pPr>
+      <w:proofErr w:type="spellStart"/>
       <w:r>
         <w:rPr>
           <w:rFonts w:ascii="Tahoma" w:hAnsi="Tahoma" w:cs="Tahoma"/>
@@ -23,8 +24,9 @@
           <w:sz w:val="30"/>
           <w:szCs w:val="20"/>
         </w:rPr>
-        <w:t>X</w:t>
-      </w:r>
+        <w:t>Môn</w:t>
+      </w:r>
+      <w:proofErr w:type="spellEnd"/>
       <w:r>
         <w:rPr>
           <w:rFonts w:ascii="Tahoma" w:hAnsi="Tahoma" w:cs="Tahoma"/>
@@ -33,10 +35,8 @@
           <w:sz w:val="30"/>
           <w:szCs w:val="20"/>
         </w:rPr>
-        <w:tab/>
-      </w:r>
-      <w:bookmarkStart w:id="0" w:name="_GoBack"/>
-      <w:bookmarkEnd w:id="0"/>
+        <w:t xml:space="preserve"> </w:t>
+      </w:r>
       <w:proofErr w:type="spellStart"/>
       <w:r>
         <w:rPr>
@@ -46,7 +46,7 @@
           <w:sz w:val="30"/>
           <w:szCs w:val="20"/>
         </w:rPr>
-        <w:t>Môn</w:t>
+        <w:t>học</w:t>
       </w:r>
       <w:proofErr w:type="spellEnd"/>
       <w:r>
@@ -57,7 +57,7 @@
           <w:sz w:val="30"/>
           <w:szCs w:val="20"/>
         </w:rPr>
-        <w:t xml:space="preserve"> học: </w:t>
+        <w:t xml:space="preserve">: </w:t>
       </w:r>
       <w:proofErr w:type="spellStart"/>
       <w:r>
@@ -167,7 +167,7 @@
           <w:sz w:val="30"/>
           <w:szCs w:val="20"/>
         </w:rPr>
-        <w:t xml:space="preserve"> dữ </w:t>
+        <w:t xml:space="preserve"> </w:t>
       </w:r>
       <w:proofErr w:type="spellStart"/>
       <w:r>
@@ -178,6 +178,28 @@
           <w:sz w:val="30"/>
           <w:szCs w:val="20"/>
         </w:rPr>
+        <w:t>dữ</w:t>
+      </w:r>
+      <w:proofErr w:type="spellEnd"/>
+      <w:r>
+        <w:rPr>
+          <w:rFonts w:ascii="Tahoma" w:hAnsi="Tahoma" w:cs="Tahoma"/>
+          <w:b/>
+          <w:color w:val="000000"/>
+          <w:sz w:val="30"/>
+          <w:szCs w:val="20"/>
+        </w:rPr>
+        <w:t xml:space="preserve"> </w:t>
+      </w:r>
+      <w:proofErr w:type="spellStart"/>
+      <w:r>
+        <w:rPr>
+          <w:rFonts w:ascii="Tahoma" w:hAnsi="Tahoma" w:cs="Tahoma"/>
+          <w:b/>
+          <w:color w:val="000000"/>
+          <w:sz w:val="30"/>
+          <w:szCs w:val="20"/>
+        </w:rPr>
         <w:t>liệu</w:t>
       </w:r>
       <w:proofErr w:type="spellEnd"/>
@@ -273,6 +295,7 @@
           <w:szCs w:val="20"/>
         </w:rPr>
       </w:pPr>
+      <w:proofErr w:type="spellStart"/>
       <w:r>
         <w:rPr>
           <w:rFonts w:ascii="Tahoma" w:hAnsi="Tahoma" w:cs="Tahoma"/>
@@ -281,7 +304,18 @@
           <w:sz w:val="30"/>
           <w:szCs w:val="20"/>
         </w:rPr>
-        <w:t xml:space="preserve">Kiến </w:t>
+        <w:t>Kiến</w:t>
+      </w:r>
+      <w:proofErr w:type="spellEnd"/>
+      <w:r>
+        <w:rPr>
+          <w:rFonts w:ascii="Tahoma" w:hAnsi="Tahoma" w:cs="Tahoma"/>
+          <w:b/>
+          <w:color w:val="000000"/>
+          <w:sz w:val="30"/>
+          <w:szCs w:val="20"/>
+        </w:rPr>
+        <w:t xml:space="preserve"> </w:t>
       </w:r>
       <w:proofErr w:type="spellStart"/>
       <w:r>
@@ -625,6 +659,30 @@
       <w:r>
         <w:t>:</w:t>
       </w:r>
+      <w:r>
+        <w:t xml:space="preserve"> </w:t>
+      </w:r>
+      <w:proofErr w:type="spellStart"/>
+      <w:r>
+        <w:t>Vũ</w:t>
+      </w:r>
+      <w:proofErr w:type="spellEnd"/>
+      <w:r>
+        <w:t xml:space="preserve"> </w:t>
+      </w:r>
+      <w:proofErr w:type="spellStart"/>
+      <w:r>
+        <w:t>Tấn</w:t>
+      </w:r>
+      <w:proofErr w:type="spellEnd"/>
+      <w:r>
+        <w:t xml:space="preserve"> </w:t>
+      </w:r>
+      <w:proofErr w:type="spellStart"/>
+      <w:r>
+        <w:t>Đạt</w:t>
+      </w:r>
+      <w:proofErr w:type="spellEnd"/>
     </w:p>
     <w:p>
       <w:pPr>
@@ -667,6 +725,12 @@
       <w:r>
         <w:t>:</w:t>
       </w:r>
+      <w:r>
+        <w:t xml:space="preserve"> 1851050032</w:t>
+      </w:r>
+      <w:r>
+        <w:tab/>
+      </w:r>
     </w:p>
     <w:p>
       <w:pPr>
@@ -685,6 +749,9 @@
       <w:r>
         <w:t>:</w:t>
       </w:r>
+      <w:r>
+        <w:t xml:space="preserve"> IM01</w:t>
+      </w:r>
     </w:p>
     <w:p>
       <w:pPr>
@@ -719,6 +786,9 @@
       <w:r>
         <w:t>:</w:t>
       </w:r>
+      <w:r>
+        <w:t xml:space="preserve"> P6-40</w:t>
+      </w:r>
     </w:p>
     <w:p>
       <w:pPr>
@@ -729,8 +799,13 @@
           <w:right w:val="single" w:sz="36" w:space="4" w:color="0000FF"/>
         </w:pBdr>
       </w:pPr>
-      <w:r>
-        <w:t xml:space="preserve">Ngày, </w:t>
+      <w:proofErr w:type="spellStart"/>
+      <w:r>
+        <w:t>Ngày</w:t>
+      </w:r>
+      <w:proofErr w:type="spellEnd"/>
+      <w:r>
+        <w:t xml:space="preserve">, </w:t>
       </w:r>
       <w:proofErr w:type="spellStart"/>
       <w:r>
@@ -755,6 +830,9 @@
       <w:proofErr w:type="spellEnd"/>
       <w:r>
         <w:t>:</w:t>
+      </w:r>
+      <w:r>
+        <w:t xml:space="preserve"> 12/11/2000, 2</w:t>
       </w:r>
     </w:p>
     <w:p>
@@ -784,12 +862,20 @@
         <w:rPr>
           <w:u w:val="single"/>
         </w:rPr>
-        <w:t xml:space="preserve"> hỏi</w:t>
-      </w:r>
+        <w:t xml:space="preserve"> </w:t>
+      </w:r>
+      <w:proofErr w:type="spellStart"/>
       <w:r>
         <w:rPr>
           <w:u w:val="single"/>
         </w:rPr>
+        <w:t>hỏi</w:t>
+      </w:r>
+      <w:proofErr w:type="spellEnd"/>
+      <w:r>
+        <w:rPr>
+          <w:u w:val="single"/>
+        </w:rPr>
         <w:t xml:space="preserve">, </w:t>
       </w:r>
       <w:proofErr w:type="spellStart"/>
@@ -857,13 +943,27 @@
         <w:rPr>
           <w:u w:val="single"/>
         </w:rPr>
-        <w:t xml:space="preserve"> có </w:t>
+        <w:t xml:space="preserve"> </w:t>
       </w:r>
       <w:proofErr w:type="spellStart"/>
       <w:r>
         <w:rPr>
           <w:u w:val="single"/>
         </w:rPr>
+        <w:t>có</w:t>
+      </w:r>
+      <w:proofErr w:type="spellEnd"/>
+      <w:r>
+        <w:rPr>
+          <w:u w:val="single"/>
+        </w:rPr>
+        <w:t xml:space="preserve"> </w:t>
+      </w:r>
+      <w:proofErr w:type="spellStart"/>
+      <w:r>
+        <w:rPr>
+          <w:u w:val="single"/>
+        </w:rPr>
         <w:t>thể</w:t>
       </w:r>
       <w:proofErr w:type="spellEnd"/>
@@ -975,13 +1075,27 @@
         <w:rPr>
           <w:u w:val="single"/>
         </w:rPr>
-        <w:t xml:space="preserve"> hay chụp </w:t>
+        <w:t xml:space="preserve"> hay </w:t>
       </w:r>
       <w:proofErr w:type="spellStart"/>
       <w:r>
         <w:rPr>
           <w:u w:val="single"/>
         </w:rPr>
+        <w:t>chụp</w:t>
+      </w:r>
+      <w:proofErr w:type="spellEnd"/>
+      <w:r>
+        <w:rPr>
+          <w:u w:val="single"/>
+        </w:rPr>
+        <w:t xml:space="preserve"> </w:t>
+      </w:r>
+      <w:proofErr w:type="spellStart"/>
+      <w:r>
+        <w:rPr>
+          <w:u w:val="single"/>
+        </w:rPr>
         <w:t>màn</w:t>
       </w:r>
       <w:proofErr w:type="spellEnd"/>
@@ -1017,13 +1131,27 @@
         <w:rPr>
           <w:u w:val="single"/>
         </w:rPr>
-        <w:t xml:space="preserve"> vào </w:t>
+        <w:t xml:space="preserve"> </w:t>
       </w:r>
       <w:proofErr w:type="spellStart"/>
       <w:r>
         <w:rPr>
           <w:u w:val="single"/>
         </w:rPr>
+        <w:t>vào</w:t>
+      </w:r>
+      <w:proofErr w:type="spellEnd"/>
+      <w:r>
+        <w:rPr>
+          <w:u w:val="single"/>
+        </w:rPr>
+        <w:t xml:space="preserve"> </w:t>
+      </w:r>
+      <w:proofErr w:type="spellStart"/>
+      <w:r>
+        <w:rPr>
+          <w:u w:val="single"/>
+        </w:rPr>
         <w:t>ngay</w:t>
       </w:r>
       <w:proofErr w:type="spellEnd"/>
@@ -1087,8 +1215,16 @@
         <w:rPr>
           <w:u w:val="single"/>
         </w:rPr>
-        <w:t xml:space="preserve"> hỏi</w:t>
-      </w:r>
+        <w:t xml:space="preserve"> </w:t>
+      </w:r>
+      <w:proofErr w:type="spellStart"/>
+      <w:r>
+        <w:rPr>
+          <w:u w:val="single"/>
+        </w:rPr>
+        <w:t>hỏi</w:t>
+      </w:r>
+      <w:proofErr w:type="spellEnd"/>
     </w:p>
     <w:p>
       <w:pPr>
@@ -1178,7 +1314,21 @@
         <w:rPr>
           <w:color w:val="000000"/>
         </w:rPr>
-        <w:t xml:space="preserve">(có </w:t>
+        <w:t>(</w:t>
+      </w:r>
+      <w:proofErr w:type="spellStart"/>
+      <w:r>
+        <w:rPr>
+          <w:color w:val="000000"/>
+        </w:rPr>
+        <w:t>có</w:t>
+      </w:r>
+      <w:proofErr w:type="spellEnd"/>
+      <w:r>
+        <w:rPr>
+          <w:color w:val="000000"/>
+        </w:rPr>
+        <w:t xml:space="preserve"> </w:t>
       </w:r>
       <w:proofErr w:type="spellStart"/>
       <w:r>
@@ -1220,7 +1370,21 @@
         <w:rPr>
           <w:color w:val="000000"/>
         </w:rPr>
-        <w:t xml:space="preserve"> trên version Express hay Developer) </w:t>
+        <w:t xml:space="preserve"> </w:t>
+      </w:r>
+      <w:proofErr w:type="spellStart"/>
+      <w:r>
+        <w:rPr>
+          <w:color w:val="000000"/>
+        </w:rPr>
+        <w:t>trên</w:t>
+      </w:r>
+      <w:proofErr w:type="spellEnd"/>
+      <w:r>
+        <w:rPr>
+          <w:color w:val="000000"/>
+        </w:rPr>
+        <w:t xml:space="preserve"> version Express hay Developer) </w:t>
       </w:r>
       <w:proofErr w:type="spellStart"/>
       <w:r>
@@ -1234,7 +1398,21 @@
         <w:rPr>
           <w:color w:val="000000"/>
         </w:rPr>
-        <w:t xml:space="preserve"> 1 CSDL mới </w:t>
+        <w:t xml:space="preserve"> 1 CSDL </w:t>
+      </w:r>
+      <w:proofErr w:type="spellStart"/>
+      <w:r>
+        <w:rPr>
+          <w:color w:val="000000"/>
+        </w:rPr>
+        <w:t>mới</w:t>
+      </w:r>
+      <w:proofErr w:type="spellEnd"/>
+      <w:r>
+        <w:rPr>
+          <w:color w:val="000000"/>
+        </w:rPr>
+        <w:t xml:space="preserve"> </w:t>
       </w:r>
       <w:proofErr w:type="spellStart"/>
       <w:r>
@@ -1316,7 +1494,21 @@
         <w:rPr>
           <w:color w:val="000000"/>
         </w:rPr>
-        <w:t xml:space="preserve"> yêu </w:t>
+        <w:t xml:space="preserve"> </w:t>
+      </w:r>
+      <w:proofErr w:type="spellStart"/>
+      <w:r>
+        <w:rPr>
+          <w:color w:val="000000"/>
+        </w:rPr>
+        <w:t>yêu</w:t>
+      </w:r>
+      <w:proofErr w:type="spellEnd"/>
+      <w:r>
+        <w:rPr>
+          <w:color w:val="000000"/>
+        </w:rPr>
+        <w:t xml:space="preserve"> </w:t>
       </w:r>
       <w:proofErr w:type="spellStart"/>
       <w:r>
@@ -1358,7 +1550,21 @@
         <w:rPr>
           <w:color w:val="000000"/>
         </w:rPr>
-        <w:t xml:space="preserve"> chụp </w:t>
+        <w:t xml:space="preserve"> </w:t>
+      </w:r>
+      <w:proofErr w:type="spellStart"/>
+      <w:r>
+        <w:rPr>
+          <w:color w:val="000000"/>
+        </w:rPr>
+        <w:t>chụp</w:t>
+      </w:r>
+      <w:proofErr w:type="spellEnd"/>
+      <w:r>
+        <w:rPr>
+          <w:color w:val="000000"/>
+        </w:rPr>
+        <w:t xml:space="preserve"> </w:t>
       </w:r>
       <w:proofErr w:type="spellStart"/>
       <w:r>
@@ -1464,73 +1670,57 @@
     <w:p>
       <w:pPr>
         <w:pStyle w:val="first-para"/>
-        <w:numPr>
-          <w:ilvl w:val="1"/>
-          <w:numId w:val="14"/>
-        </w:numPr>
-        <w:tabs>
-          <w:tab w:val="clear" w:pos="1440"/>
-        </w:tabs>
         <w:ind w:left="540"/>
         <w:rPr>
           <w:color w:val="000000"/>
         </w:rPr>
       </w:pPr>
-      <w:proofErr w:type="spellStart"/>
-      <w:r>
-        <w:rPr>
-          <w:color w:val="000000"/>
-        </w:rPr>
-        <w:t>Thêm</w:t>
-      </w:r>
-      <w:proofErr w:type="spellEnd"/>
-      <w:r>
-        <w:rPr>
-          <w:color w:val="000000"/>
-        </w:rPr>
-        <w:t xml:space="preserve"> Filegroup </w:t>
-      </w:r>
-      <w:proofErr w:type="spellStart"/>
-      <w:r>
-        <w:rPr>
-          <w:color w:val="000000"/>
-        </w:rPr>
-        <w:t>tên</w:t>
-      </w:r>
-      <w:proofErr w:type="spellEnd"/>
-      <w:r>
-        <w:rPr>
-          <w:color w:val="000000"/>
-        </w:rPr>
-        <w:t xml:space="preserve"> F1 có </w:t>
-      </w:r>
-      <w:proofErr w:type="spellStart"/>
-      <w:r>
-        <w:rPr>
-          <w:color w:val="000000"/>
-        </w:rPr>
-        <w:t>thuộc</w:t>
-      </w:r>
-      <w:proofErr w:type="spellEnd"/>
-      <w:r>
-        <w:rPr>
-          <w:color w:val="000000"/>
-        </w:rPr>
-        <w:t xml:space="preserve"> </w:t>
-      </w:r>
-      <w:proofErr w:type="spellStart"/>
-      <w:r>
-        <w:rPr>
-          <w:color w:val="000000"/>
-        </w:rPr>
-        <w:t>tính</w:t>
-      </w:r>
-      <w:proofErr w:type="spellEnd"/>
-      <w:r>
-        <w:rPr>
-          <w:color w:val="000000"/>
-        </w:rPr>
-        <w:t xml:space="preserve"> read only</w:t>
+      <w:r>
+        <w:rPr>
+          <w:noProof/>
+          <w:color w:val="000000"/>
+        </w:rPr>
+        <w:drawing>
+          <wp:inline distT="0" distB="0" distL="0" distR="0" wp14:anchorId="00889F84" wp14:editId="053BE1EA">
+            <wp:extent cx="6057900" cy="3379470"/>
+            <wp:effectExtent l="0" t="0" r="0" b="0"/>
+            <wp:docPr id="1" name="Picture 1" descr="Database Properties - 1851050032_1"/>
+            <wp:cNvGraphicFramePr>
+              <a:graphicFrameLocks xmlns:a="http://schemas.openxmlformats.org/drawingml/2006/main" noChangeAspect="1"/>
+            </wp:cNvGraphicFramePr>
+            <a:graphic xmlns:a="http://schemas.openxmlformats.org/drawingml/2006/main">
+              <a:graphicData uri="http://schemas.openxmlformats.org/drawingml/2006/picture">
+                <pic:pic xmlns:pic="http://schemas.openxmlformats.org/drawingml/2006/picture">
+                  <pic:nvPicPr>
+                    <pic:cNvPr id="1" name="A8EB1.tmp"/>
+                    <pic:cNvPicPr/>
+                  </pic:nvPicPr>
+                  <pic:blipFill>
+                    <a:blip r:embed="rId5">
+                      <a:extLst>
+                        <a:ext uri="{28A0092B-C50C-407E-A947-70E740481C1C}">
+                          <a14:useLocalDpi xmlns:a14="http://schemas.microsoft.com/office/drawing/2010/main" val="0"/>
+                        </a:ext>
+                      </a:extLst>
+                    </a:blip>
+                    <a:stretch>
+                      <a:fillRect/>
+                    </a:stretch>
+                  </pic:blipFill>
+                  <pic:spPr>
+                    <a:xfrm>
+                      <a:off x="0" y="0"/>
+                      <a:ext cx="6057900" cy="3379470"/>
+                    </a:xfrm>
+                    <a:prstGeom prst="rect">
+                      <a:avLst/>
+                    </a:prstGeom>
+                  </pic:spPr>
+                </pic:pic>
+              </a:graphicData>
+            </a:graphic>
+          </wp:inline>
+        </w:drawing>
       </w:r>
     </w:p>
     <w:p>
@@ -1574,7 +1764,21 @@
         <w:rPr>
           <w:color w:val="000000"/>
         </w:rPr>
-        <w:t xml:space="preserve"> F2 có </w:t>
+        <w:t xml:space="preserve"> F1 </w:t>
+      </w:r>
+      <w:proofErr w:type="spellStart"/>
+      <w:r>
+        <w:rPr>
+          <w:color w:val="000000"/>
+        </w:rPr>
+        <w:t>có</w:t>
+      </w:r>
+      <w:proofErr w:type="spellEnd"/>
+      <w:r>
+        <w:rPr>
+          <w:color w:val="000000"/>
+        </w:rPr>
+        <w:t xml:space="preserve"> </w:t>
       </w:r>
       <w:proofErr w:type="spellStart"/>
       <w:r>
@@ -1602,7 +1806,7 @@
         <w:rPr>
           <w:color w:val="000000"/>
         </w:rPr>
-        <w:t xml:space="preserve"> default</w:t>
+        <w:t xml:space="preserve"> read only</w:t>
       </w:r>
     </w:p>
     <w:p>
@@ -1625,6 +1829,7 @@
         <w:rPr>
           <w:color w:val="000000"/>
         </w:rPr>
+        <w:lastRenderedPageBreak/>
         <w:t>Thêm</w:t>
       </w:r>
       <w:proofErr w:type="spellEnd"/>
@@ -1632,7 +1837,7 @@
         <w:rPr>
           <w:color w:val="000000"/>
         </w:rPr>
-        <w:t xml:space="preserve"> data file </w:t>
+        <w:t xml:space="preserve"> Filegroup </w:t>
       </w:r>
       <w:proofErr w:type="spellStart"/>
       <w:r>
@@ -1646,7 +1851,21 @@
         <w:rPr>
           <w:color w:val="000000"/>
         </w:rPr>
-        <w:t xml:space="preserve"> NDF1 </w:t>
+        <w:t xml:space="preserve"> F2 </w:t>
+      </w:r>
+      <w:proofErr w:type="spellStart"/>
+      <w:r>
+        <w:rPr>
+          <w:color w:val="000000"/>
+        </w:rPr>
+        <w:t>có</w:t>
+      </w:r>
+      <w:proofErr w:type="spellEnd"/>
+      <w:r>
+        <w:rPr>
+          <w:color w:val="000000"/>
+        </w:rPr>
+        <w:t xml:space="preserve"> </w:t>
       </w:r>
       <w:proofErr w:type="spellStart"/>
       <w:r>
@@ -1660,7 +1879,77 @@
         <w:rPr>
           <w:color w:val="000000"/>
         </w:rPr>
-        <w:t xml:space="preserve"> filegroup F1</w:t>
+        <w:t xml:space="preserve"> </w:t>
+      </w:r>
+      <w:proofErr w:type="spellStart"/>
+      <w:r>
+        <w:rPr>
+          <w:color w:val="000000"/>
+        </w:rPr>
+        <w:t>tính</w:t>
+      </w:r>
+      <w:proofErr w:type="spellEnd"/>
+      <w:r>
+        <w:rPr>
+          <w:color w:val="000000"/>
+        </w:rPr>
+        <w:t xml:space="preserve"> default</w:t>
+      </w:r>
+    </w:p>
+    <w:p>
+      <w:pPr>
+        <w:pStyle w:val="first-para"/>
+        <w:ind w:left="540"/>
+        <w:rPr>
+          <w:color w:val="000000"/>
+        </w:rPr>
+      </w:pPr>
+      <w:r>
+        <w:rPr>
+          <w:noProof/>
+          <w:color w:val="000000"/>
+        </w:rPr>
+        <w:drawing>
+          <wp:inline distT="0" distB="0" distL="0" distR="0" wp14:anchorId="2EB92CAF" wp14:editId="7F33F725">
+            <wp:extent cx="6057900" cy="3379470"/>
+            <wp:effectExtent l="0" t="0" r="0" b="0"/>
+            <wp:docPr id="2" name="Picture 2" descr="Database Properties - 1851050032_1"/>
+            <wp:cNvGraphicFramePr>
+              <a:graphicFrameLocks xmlns:a="http://schemas.openxmlformats.org/drawingml/2006/main" noChangeAspect="1"/>
+            </wp:cNvGraphicFramePr>
+            <a:graphic xmlns:a="http://schemas.openxmlformats.org/drawingml/2006/main">
+              <a:graphicData uri="http://schemas.openxmlformats.org/drawingml/2006/picture">
+                <pic:pic xmlns:pic="http://schemas.openxmlformats.org/drawingml/2006/picture">
+                  <pic:nvPicPr>
+                    <pic:cNvPr id="2" name="A8E65B.tmp"/>
+                    <pic:cNvPicPr/>
+                  </pic:nvPicPr>
+                  <pic:blipFill>
+                    <a:blip r:embed="rId6">
+                      <a:extLst>
+                        <a:ext uri="{28A0092B-C50C-407E-A947-70E740481C1C}">
+                          <a14:useLocalDpi xmlns:a14="http://schemas.microsoft.com/office/drawing/2010/main" val="0"/>
+                        </a:ext>
+                      </a:extLst>
+                    </a:blip>
+                    <a:stretch>
+                      <a:fillRect/>
+                    </a:stretch>
+                  </pic:blipFill>
+                  <pic:spPr>
+                    <a:xfrm>
+                      <a:off x="0" y="0"/>
+                      <a:ext cx="6057900" cy="3379470"/>
+                    </a:xfrm>
+                    <a:prstGeom prst="rect">
+                      <a:avLst/>
+                    </a:prstGeom>
+                  </pic:spPr>
+                </pic:pic>
+              </a:graphicData>
+            </a:graphic>
+          </wp:inline>
+        </w:drawing>
       </w:r>
     </w:p>
     <w:p>
@@ -1704,7 +1993,7 @@
         <w:rPr>
           <w:color w:val="000000"/>
         </w:rPr>
-        <w:t xml:space="preserve"> NDF2 </w:t>
+        <w:t xml:space="preserve"> NDF1 </w:t>
       </w:r>
       <w:proofErr w:type="spellStart"/>
       <w:r>
@@ -1718,7 +2007,7 @@
         <w:rPr>
           <w:color w:val="000000"/>
         </w:rPr>
-        <w:t xml:space="preserve"> filegroup F2</w:t>
+        <w:t xml:space="preserve"> filegroup F1</w:t>
       </w:r>
     </w:p>
     <w:p>
@@ -1748,7 +2037,7 @@
         <w:rPr>
           <w:color w:val="000000"/>
         </w:rPr>
-        <w:t xml:space="preserve"> log file </w:t>
+        <w:t xml:space="preserve"> data file </w:t>
       </w:r>
       <w:proofErr w:type="spellStart"/>
       <w:r>
@@ -1762,18 +2051,189 @@
         <w:rPr>
           <w:color w:val="000000"/>
         </w:rPr>
-        <w:t xml:space="preserve"> log1</w:t>
-      </w:r>
-      <w:r>
-        <w:rPr>
-          <w:color w:val="000000"/>
-        </w:rPr>
-        <w:t>?</w:t>
+        <w:t xml:space="preserve"> NDF2 </w:t>
+      </w:r>
+      <w:proofErr w:type="spellStart"/>
+      <w:r>
+        <w:rPr>
+          <w:color w:val="000000"/>
+        </w:rPr>
+        <w:t>thuộc</w:t>
+      </w:r>
+      <w:proofErr w:type="spellEnd"/>
+      <w:r>
+        <w:rPr>
+          <w:color w:val="000000"/>
+        </w:rPr>
+        <w:t xml:space="preserve"> filegroup F2</w:t>
       </w:r>
     </w:p>
     <w:p>
       <w:pPr>
         <w:pStyle w:val="first-para"/>
+        <w:ind w:left="540"/>
+        <w:rPr>
+          <w:color w:val="000000"/>
+        </w:rPr>
+      </w:pPr>
+      <w:r>
+        <w:rPr>
+          <w:noProof/>
+          <w:color w:val="000000"/>
+        </w:rPr>
+        <w:drawing>
+          <wp:inline distT="0" distB="0" distL="0" distR="0" wp14:anchorId="4A0075B5" wp14:editId="4769C508">
+            <wp:extent cx="6057900" cy="3379470"/>
+            <wp:effectExtent l="0" t="0" r="0" b="0"/>
+            <wp:docPr id="3" name="Picture 3" descr="Database Properties - 1851050032_1"/>
+            <wp:cNvGraphicFramePr>
+              <a:graphicFrameLocks xmlns:a="http://schemas.openxmlformats.org/drawingml/2006/main" noChangeAspect="1"/>
+            </wp:cNvGraphicFramePr>
+            <a:graphic xmlns:a="http://schemas.openxmlformats.org/drawingml/2006/main">
+              <a:graphicData uri="http://schemas.openxmlformats.org/drawingml/2006/picture">
+                <pic:pic xmlns:pic="http://schemas.openxmlformats.org/drawingml/2006/picture">
+                  <pic:nvPicPr>
+                    <pic:cNvPr id="3" name="A8EBD8.tmp"/>
+                    <pic:cNvPicPr/>
+                  </pic:nvPicPr>
+                  <pic:blipFill>
+                    <a:blip r:embed="rId7">
+                      <a:extLst>
+                        <a:ext uri="{28A0092B-C50C-407E-A947-70E740481C1C}">
+                          <a14:useLocalDpi xmlns:a14="http://schemas.microsoft.com/office/drawing/2010/main" val="0"/>
+                        </a:ext>
+                      </a:extLst>
+                    </a:blip>
+                    <a:stretch>
+                      <a:fillRect/>
+                    </a:stretch>
+                  </pic:blipFill>
+                  <pic:spPr>
+                    <a:xfrm>
+                      <a:off x="0" y="0"/>
+                      <a:ext cx="6057900" cy="3379470"/>
+                    </a:xfrm>
+                    <a:prstGeom prst="rect">
+                      <a:avLst/>
+                    </a:prstGeom>
+                  </pic:spPr>
+                </pic:pic>
+              </a:graphicData>
+            </a:graphic>
+          </wp:inline>
+        </w:drawing>
+      </w:r>
+    </w:p>
+    <w:p>
+      <w:pPr>
+        <w:pStyle w:val="first-para"/>
+        <w:numPr>
+          <w:ilvl w:val="1"/>
+          <w:numId w:val="14"/>
+        </w:numPr>
+        <w:tabs>
+          <w:tab w:val="clear" w:pos="1440"/>
+        </w:tabs>
+        <w:ind w:left="540"/>
+        <w:rPr>
+          <w:color w:val="000000"/>
+        </w:rPr>
+      </w:pPr>
+      <w:proofErr w:type="spellStart"/>
+      <w:r>
+        <w:rPr>
+          <w:color w:val="000000"/>
+        </w:rPr>
+        <w:t>Thêm</w:t>
+      </w:r>
+      <w:proofErr w:type="spellEnd"/>
+      <w:r>
+        <w:rPr>
+          <w:color w:val="000000"/>
+        </w:rPr>
+        <w:t xml:space="preserve"> log file </w:t>
+      </w:r>
+      <w:proofErr w:type="spellStart"/>
+      <w:r>
+        <w:rPr>
+          <w:color w:val="000000"/>
+        </w:rPr>
+        <w:t>tên</w:t>
+      </w:r>
+      <w:proofErr w:type="spellEnd"/>
+      <w:r>
+        <w:rPr>
+          <w:color w:val="000000"/>
+        </w:rPr>
+        <w:t xml:space="preserve"> log1</w:t>
+      </w:r>
+      <w:r>
+        <w:rPr>
+          <w:color w:val="000000"/>
+        </w:rPr>
+        <w:t>?</w:t>
+      </w:r>
+    </w:p>
+    <w:p>
+      <w:pPr>
+        <w:pStyle w:val="first-para"/>
+        <w:ind w:left="540"/>
+        <w:rPr>
+          <w:color w:val="000000"/>
+        </w:rPr>
+      </w:pPr>
+      <w:r>
+        <w:rPr>
+          <w:noProof/>
+          <w:color w:val="000000"/>
+        </w:rPr>
+        <w:lastRenderedPageBreak/>
+        <w:drawing>
+          <wp:inline distT="0" distB="0" distL="0" distR="0" wp14:anchorId="4963E16A" wp14:editId="367D0FB2">
+            <wp:extent cx="6057900" cy="3379470"/>
+            <wp:effectExtent l="0" t="0" r="0" b="0"/>
+            <wp:docPr id="4" name="Picture 4" descr="Database Properties - 1851050032_1"/>
+            <wp:cNvGraphicFramePr>
+              <a:graphicFrameLocks xmlns:a="http://schemas.openxmlformats.org/drawingml/2006/main" noChangeAspect="1"/>
+            </wp:cNvGraphicFramePr>
+            <a:graphic xmlns:a="http://schemas.openxmlformats.org/drawingml/2006/main">
+              <a:graphicData uri="http://schemas.openxmlformats.org/drawingml/2006/picture">
+                <pic:pic xmlns:pic="http://schemas.openxmlformats.org/drawingml/2006/picture">
+                  <pic:nvPicPr>
+                    <pic:cNvPr id="4" name="A863D5.tmp"/>
+                    <pic:cNvPicPr/>
+                  </pic:nvPicPr>
+                  <pic:blipFill>
+                    <a:blip r:embed="rId8">
+                      <a:extLst>
+                        <a:ext uri="{28A0092B-C50C-407E-A947-70E740481C1C}">
+                          <a14:useLocalDpi xmlns:a14="http://schemas.microsoft.com/office/drawing/2010/main" val="0"/>
+                        </a:ext>
+                      </a:extLst>
+                    </a:blip>
+                    <a:stretch>
+                      <a:fillRect/>
+                    </a:stretch>
+                  </pic:blipFill>
+                  <pic:spPr>
+                    <a:xfrm>
+                      <a:off x="0" y="0"/>
+                      <a:ext cx="6057900" cy="3379470"/>
+                    </a:xfrm>
+                    <a:prstGeom prst="rect">
+                      <a:avLst/>
+                    </a:prstGeom>
+                  </pic:spPr>
+                </pic:pic>
+              </a:graphicData>
+            </a:graphic>
+          </wp:inline>
+        </w:drawing>
+      </w:r>
+    </w:p>
+    <w:p>
+      <w:pPr>
+        <w:pStyle w:val="first-para"/>
         <w:rPr>
           <w:color w:val="000000"/>
         </w:rPr>
@@ -1850,7 +2310,21 @@
         <w:rPr>
           <w:color w:val="000000"/>
         </w:rPr>
-        <w:t xml:space="preserve">(có </w:t>
+        <w:t>(</w:t>
+      </w:r>
+      <w:proofErr w:type="spellStart"/>
+      <w:r>
+        <w:rPr>
+          <w:color w:val="000000"/>
+        </w:rPr>
+        <w:t>có</w:t>
+      </w:r>
+      <w:proofErr w:type="spellEnd"/>
+      <w:r>
+        <w:rPr>
+          <w:color w:val="000000"/>
+        </w:rPr>
+        <w:t xml:space="preserve"> </w:t>
       </w:r>
       <w:proofErr w:type="spellStart"/>
       <w:r>
@@ -1892,7 +2366,21 @@
         <w:rPr>
           <w:color w:val="000000"/>
         </w:rPr>
-        <w:t xml:space="preserve"> trên version Express hay Developer) </w:t>
+        <w:t xml:space="preserve"> </w:t>
+      </w:r>
+      <w:proofErr w:type="spellStart"/>
+      <w:r>
+        <w:rPr>
+          <w:color w:val="000000"/>
+        </w:rPr>
+        <w:t>trên</w:t>
+      </w:r>
+      <w:proofErr w:type="spellEnd"/>
+      <w:r>
+        <w:rPr>
+          <w:color w:val="000000"/>
+        </w:rPr>
+        <w:t xml:space="preserve"> version Express hay Developer) </w:t>
       </w:r>
       <w:proofErr w:type="spellStart"/>
       <w:r>
@@ -3200,7 +3688,6 @@
           <w:sz w:val="20"/>
           <w:szCs w:val="20"/>
         </w:rPr>
-        <w:lastRenderedPageBreak/>
         <w:t>,</w:t>
       </w:r>
       <w:r>
@@ -3966,6 +4453,7 @@
           <w:sz w:val="20"/>
           <w:szCs w:val="20"/>
         </w:rPr>
+        <w:lastRenderedPageBreak/>
         <w:t>ALTER</w:t>
       </w:r>
       <w:r>
@@ -6270,11 +6758,19 @@
           <w:color w:val="000000"/>
         </w:rPr>
       </w:pPr>
-      <w:r>
-        <w:rPr>
-          <w:color w:val="000000"/>
-        </w:rPr>
-        <w:t xml:space="preserve">Chụp </w:t>
+      <w:proofErr w:type="spellStart"/>
+      <w:r>
+        <w:rPr>
+          <w:color w:val="000000"/>
+        </w:rPr>
+        <w:t>Chụp</w:t>
+      </w:r>
+      <w:proofErr w:type="spellEnd"/>
+      <w:r>
+        <w:rPr>
+          <w:color w:val="000000"/>
+        </w:rPr>
+        <w:t xml:space="preserve"> </w:t>
       </w:r>
       <w:proofErr w:type="spellStart"/>
       <w:r>
@@ -6310,11 +6806,19 @@
         </w:rPr>
         <w:t xml:space="preserve"> </w:t>
       </w:r>
-      <w:r>
-        <w:rPr>
-          <w:color w:val="000000"/>
-        </w:rPr>
-        <w:t xml:space="preserve">của </w:t>
+      <w:proofErr w:type="spellStart"/>
+      <w:r>
+        <w:rPr>
+          <w:color w:val="000000"/>
+        </w:rPr>
+        <w:t>của</w:t>
+      </w:r>
+      <w:proofErr w:type="spellEnd"/>
+      <w:r>
+        <w:rPr>
+          <w:color w:val="000000"/>
+        </w:rPr>
+        <w:t xml:space="preserve"> </w:t>
       </w:r>
       <w:proofErr w:type="spellStart"/>
       <w:r>
@@ -6342,7 +6846,35 @@
         <w:rPr>
           <w:color w:val="000000"/>
         </w:rPr>
-        <w:t xml:space="preserve"> property của CSDL mới </w:t>
+        <w:t xml:space="preserve"> property </w:t>
+      </w:r>
+      <w:proofErr w:type="spellStart"/>
+      <w:r>
+        <w:rPr>
+          <w:color w:val="000000"/>
+        </w:rPr>
+        <w:t>của</w:t>
+      </w:r>
+      <w:proofErr w:type="spellEnd"/>
+      <w:r>
+        <w:rPr>
+          <w:color w:val="000000"/>
+        </w:rPr>
+        <w:t xml:space="preserve"> CSDL </w:t>
+      </w:r>
+      <w:proofErr w:type="spellStart"/>
+      <w:r>
+        <w:rPr>
+          <w:color w:val="000000"/>
+        </w:rPr>
+        <w:t>mới</w:t>
+      </w:r>
+      <w:proofErr w:type="spellEnd"/>
+      <w:r>
+        <w:rPr>
+          <w:color w:val="000000"/>
+        </w:rPr>
+        <w:t xml:space="preserve"> </w:t>
       </w:r>
       <w:proofErr w:type="spellStart"/>
       <w:r>
@@ -6366,6 +6898,304 @@
         <w:t>SmallWorks</w:t>
       </w:r>
       <w:proofErr w:type="spellEnd"/>
+    </w:p>
+    <w:p>
+      <w:pPr>
+        <w:pStyle w:val="first-para"/>
+        <w:ind w:left="540"/>
+        <w:rPr>
+          <w:color w:val="000000"/>
+        </w:rPr>
+      </w:pPr>
+    </w:p>
+    <w:p>
+      <w:pPr>
+        <w:pStyle w:val="first-para"/>
+        <w:ind w:left="540"/>
+        <w:rPr>
+          <w:color w:val="000000"/>
+        </w:rPr>
+      </w:pPr>
+    </w:p>
+    <w:p>
+      <w:pPr>
+        <w:pStyle w:val="first-para"/>
+        <w:ind w:left="540"/>
+        <w:rPr>
+          <w:color w:val="000000"/>
+        </w:rPr>
+      </w:pPr>
+    </w:p>
+    <w:p>
+      <w:pPr>
+        <w:pStyle w:val="first-para"/>
+        <w:ind w:left="540"/>
+        <w:rPr>
+          <w:color w:val="000000"/>
+        </w:rPr>
+      </w:pPr>
+    </w:p>
+    <w:p>
+      <w:pPr>
+        <w:pStyle w:val="first-para"/>
+        <w:ind w:left="540"/>
+        <w:rPr>
+          <w:color w:val="000000"/>
+        </w:rPr>
+      </w:pPr>
+    </w:p>
+    <w:p>
+      <w:pPr>
+        <w:pStyle w:val="first-para"/>
+        <w:ind w:left="540"/>
+        <w:rPr>
+          <w:color w:val="000000"/>
+        </w:rPr>
+      </w:pPr>
+    </w:p>
+    <w:p>
+      <w:pPr>
+        <w:pStyle w:val="first-para"/>
+        <w:ind w:left="540"/>
+        <w:rPr>
+          <w:color w:val="000000"/>
+        </w:rPr>
+      </w:pPr>
+    </w:p>
+    <w:p>
+      <w:pPr>
+        <w:pStyle w:val="first-para"/>
+        <w:ind w:left="540"/>
+        <w:rPr>
+          <w:color w:val="000000"/>
+        </w:rPr>
+      </w:pPr>
+    </w:p>
+    <w:p>
+      <w:pPr>
+        <w:pStyle w:val="first-para"/>
+        <w:ind w:left="540"/>
+        <w:rPr>
+          <w:color w:val="000000"/>
+        </w:rPr>
+      </w:pPr>
+      <w:r>
+        <w:rPr>
+          <w:color w:val="000000"/>
+        </w:rPr>
+        <w:lastRenderedPageBreak/>
+        <w:t>General</w:t>
+      </w:r>
+    </w:p>
+    <w:p>
+      <w:pPr>
+        <w:pStyle w:val="first-para"/>
+        <w:ind w:left="540"/>
+        <w:rPr>
+          <w:color w:val="000000"/>
+        </w:rPr>
+      </w:pPr>
+      <w:r>
+        <w:rPr>
+          <w:noProof/>
+          <w:color w:val="000000"/>
+        </w:rPr>
+        <w:drawing>
+          <wp:inline distT="0" distB="0" distL="0" distR="0" wp14:anchorId="1E5158D8" wp14:editId="7B6893D9">
+            <wp:extent cx="6057900" cy="3379470"/>
+            <wp:effectExtent l="0" t="0" r="0" b="0"/>
+            <wp:docPr id="5" name="Picture 5" descr="Database Properties - SmallWorks"/>
+            <wp:cNvGraphicFramePr>
+              <a:graphicFrameLocks xmlns:a="http://schemas.openxmlformats.org/drawingml/2006/main" noChangeAspect="1"/>
+            </wp:cNvGraphicFramePr>
+            <a:graphic xmlns:a="http://schemas.openxmlformats.org/drawingml/2006/main">
+              <a:graphicData uri="http://schemas.openxmlformats.org/drawingml/2006/picture">
+                <pic:pic xmlns:pic="http://schemas.openxmlformats.org/drawingml/2006/picture">
+                  <pic:nvPicPr>
+                    <pic:cNvPr id="5" name="A87B2E.tmp"/>
+                    <pic:cNvPicPr/>
+                  </pic:nvPicPr>
+                  <pic:blipFill>
+                    <a:blip r:embed="rId9">
+                      <a:extLst>
+                        <a:ext uri="{28A0092B-C50C-407E-A947-70E740481C1C}">
+                          <a14:useLocalDpi xmlns:a14="http://schemas.microsoft.com/office/drawing/2010/main" val="0"/>
+                        </a:ext>
+                      </a:extLst>
+                    </a:blip>
+                    <a:stretch>
+                      <a:fillRect/>
+                    </a:stretch>
+                  </pic:blipFill>
+                  <pic:spPr>
+                    <a:xfrm>
+                      <a:off x="0" y="0"/>
+                      <a:ext cx="6057900" cy="3379470"/>
+                    </a:xfrm>
+                    <a:prstGeom prst="rect">
+                      <a:avLst/>
+                    </a:prstGeom>
+                  </pic:spPr>
+                </pic:pic>
+              </a:graphicData>
+            </a:graphic>
+          </wp:inline>
+        </w:drawing>
+      </w:r>
+    </w:p>
+    <w:p>
+      <w:pPr>
+        <w:pStyle w:val="first-para"/>
+        <w:ind w:left="540"/>
+        <w:rPr>
+          <w:color w:val="000000"/>
+        </w:rPr>
+      </w:pPr>
+      <w:r>
+        <w:rPr>
+          <w:color w:val="000000"/>
+        </w:rPr>
+        <w:t>Files</w:t>
+      </w:r>
+    </w:p>
+    <w:p>
+      <w:pPr>
+        <w:pStyle w:val="first-para"/>
+        <w:ind w:left="540"/>
+        <w:rPr>
+          <w:color w:val="000000"/>
+        </w:rPr>
+      </w:pPr>
+      <w:r>
+        <w:rPr>
+          <w:noProof/>
+          <w:color w:val="000000"/>
+        </w:rPr>
+        <w:drawing>
+          <wp:inline distT="0" distB="0" distL="0" distR="0" wp14:anchorId="14051C35" wp14:editId="5AAA0A45">
+            <wp:extent cx="6057900" cy="3379470"/>
+            <wp:effectExtent l="0" t="0" r="0" b="0"/>
+            <wp:docPr id="6" name="Picture 6" descr="Database Properties - SmallWorks"/>
+            <wp:cNvGraphicFramePr>
+              <a:graphicFrameLocks xmlns:a="http://schemas.openxmlformats.org/drawingml/2006/main" noChangeAspect="1"/>
+            </wp:cNvGraphicFramePr>
+            <a:graphic xmlns:a="http://schemas.openxmlformats.org/drawingml/2006/main">
+              <a:graphicData uri="http://schemas.openxmlformats.org/drawingml/2006/picture">
+                <pic:pic xmlns:pic="http://schemas.openxmlformats.org/drawingml/2006/picture">
+                  <pic:nvPicPr>
+                    <pic:cNvPr id="6" name="A8DFF9.tmp"/>
+                    <pic:cNvPicPr/>
+                  </pic:nvPicPr>
+                  <pic:blipFill>
+                    <a:blip r:embed="rId10">
+                      <a:extLst>
+                        <a:ext uri="{28A0092B-C50C-407E-A947-70E740481C1C}">
+                          <a14:useLocalDpi xmlns:a14="http://schemas.microsoft.com/office/drawing/2010/main" val="0"/>
+                        </a:ext>
+                      </a:extLst>
+                    </a:blip>
+                    <a:stretch>
+                      <a:fillRect/>
+                    </a:stretch>
+                  </pic:blipFill>
+                  <pic:spPr>
+                    <a:xfrm>
+                      <a:off x="0" y="0"/>
+                      <a:ext cx="6057900" cy="3379470"/>
+                    </a:xfrm>
+                    <a:prstGeom prst="rect">
+                      <a:avLst/>
+                    </a:prstGeom>
+                  </pic:spPr>
+                </pic:pic>
+              </a:graphicData>
+            </a:graphic>
+          </wp:inline>
+        </w:drawing>
+      </w:r>
+    </w:p>
+    <w:p>
+      <w:pPr>
+        <w:pStyle w:val="first-para"/>
+        <w:ind w:left="540"/>
+        <w:rPr>
+          <w:color w:val="000000"/>
+        </w:rPr>
+      </w:pPr>
+    </w:p>
+    <w:p>
+      <w:pPr>
+        <w:pStyle w:val="first-para"/>
+        <w:ind w:left="540"/>
+        <w:rPr>
+          <w:color w:val="000000"/>
+        </w:rPr>
+      </w:pPr>
+      <w:proofErr w:type="spellStart"/>
+      <w:r>
+        <w:rPr>
+          <w:color w:val="000000"/>
+        </w:rPr>
+        <w:lastRenderedPageBreak/>
+        <w:t>FileGroups</w:t>
+      </w:r>
+      <w:proofErr w:type="spellEnd"/>
+    </w:p>
+    <w:p>
+      <w:pPr>
+        <w:pStyle w:val="first-para"/>
+        <w:ind w:left="540"/>
+        <w:rPr>
+          <w:color w:val="000000"/>
+        </w:rPr>
+      </w:pPr>
+      <w:r>
+        <w:rPr>
+          <w:noProof/>
+          <w:color w:val="000000"/>
+        </w:rPr>
+        <w:drawing>
+          <wp:inline distT="0" distB="0" distL="0" distR="0" wp14:anchorId="7B3C6A13" wp14:editId="1A2CD458">
+            <wp:extent cx="6057900" cy="3379470"/>
+            <wp:effectExtent l="0" t="0" r="0" b="0"/>
+            <wp:docPr id="7" name="Picture 7" descr="Database Properties - SmallWorks"/>
+            <wp:cNvGraphicFramePr>
+              <a:graphicFrameLocks xmlns:a="http://schemas.openxmlformats.org/drawingml/2006/main" noChangeAspect="1"/>
+            </wp:cNvGraphicFramePr>
+            <a:graphic xmlns:a="http://schemas.openxmlformats.org/drawingml/2006/main">
+              <a:graphicData uri="http://schemas.openxmlformats.org/drawingml/2006/picture">
+                <pic:pic xmlns:pic="http://schemas.openxmlformats.org/drawingml/2006/picture">
+                  <pic:nvPicPr>
+                    <pic:cNvPr id="7" name="A83847.tmp"/>
+                    <pic:cNvPicPr/>
+                  </pic:nvPicPr>
+                  <pic:blipFill>
+                    <a:blip r:embed="rId11">
+                      <a:extLst>
+                        <a:ext uri="{28A0092B-C50C-407E-A947-70E740481C1C}">
+                          <a14:useLocalDpi xmlns:a14="http://schemas.microsoft.com/office/drawing/2010/main" val="0"/>
+                        </a:ext>
+                      </a:extLst>
+                    </a:blip>
+                    <a:stretch>
+                      <a:fillRect/>
+                    </a:stretch>
+                  </pic:blipFill>
+                  <pic:spPr>
+                    <a:xfrm>
+                      <a:off x="0" y="0"/>
+                      <a:ext cx="6057900" cy="3379470"/>
+                    </a:xfrm>
+                    <a:prstGeom prst="rect">
+                      <a:avLst/>
+                    </a:prstGeom>
+                  </pic:spPr>
+                </pic:pic>
+              </a:graphicData>
+            </a:graphic>
+          </wp:inline>
+        </w:drawing>
+      </w:r>
     </w:p>
     <w:p>
       <w:pPr>
@@ -6450,7 +7280,21 @@
         <w:rPr>
           <w:color w:val="000000"/>
         </w:rPr>
-        <w:t xml:space="preserve"> của CSDL </w:t>
+        <w:t xml:space="preserve"> </w:t>
+      </w:r>
+      <w:proofErr w:type="spellStart"/>
+      <w:r>
+        <w:rPr>
+          <w:color w:val="000000"/>
+        </w:rPr>
+        <w:t>của</w:t>
+      </w:r>
+      <w:proofErr w:type="spellEnd"/>
+      <w:r>
+        <w:rPr>
+          <w:color w:val="000000"/>
+        </w:rPr>
+        <w:t xml:space="preserve"> CSDL </w:t>
       </w:r>
       <w:proofErr w:type="spellStart"/>
       <w:r>
@@ -6464,7 +7308,21 @@
         <w:rPr>
           <w:color w:val="000000"/>
         </w:rPr>
-        <w:t xml:space="preserve"> (của </w:t>
+        <w:t xml:space="preserve"> (</w:t>
+      </w:r>
+      <w:proofErr w:type="spellStart"/>
+      <w:r>
+        <w:rPr>
+          <w:color w:val="000000"/>
+        </w:rPr>
+        <w:t>của</w:t>
+      </w:r>
+      <w:proofErr w:type="spellEnd"/>
+      <w:r>
+        <w:rPr>
+          <w:color w:val="000000"/>
+        </w:rPr>
+        <w:t xml:space="preserve"> </w:t>
       </w:r>
       <w:proofErr w:type="spellStart"/>
       <w:r>
@@ -6496,7 +7354,21 @@
         <w:rPr>
           <w:color w:val="000000"/>
         </w:rPr>
-        <w:t xml:space="preserve">, dữ </w:t>
+        <w:t xml:space="preserve">, </w:t>
+      </w:r>
+      <w:proofErr w:type="spellStart"/>
+      <w:r>
+        <w:rPr>
+          <w:color w:val="000000"/>
+        </w:rPr>
+        <w:t>dữ</w:t>
+      </w:r>
+      <w:proofErr w:type="spellEnd"/>
+      <w:r>
+        <w:rPr>
+          <w:color w:val="000000"/>
+        </w:rPr>
+        <w:t xml:space="preserve"> </w:t>
       </w:r>
       <w:proofErr w:type="spellStart"/>
       <w:r>
@@ -6510,7 +7382,21 @@
         <w:rPr>
           <w:color w:val="000000"/>
         </w:rPr>
-        <w:t xml:space="preserve"> của </w:t>
+        <w:t xml:space="preserve"> </w:t>
+      </w:r>
+      <w:proofErr w:type="spellStart"/>
+      <w:r>
+        <w:rPr>
+          <w:color w:val="000000"/>
+        </w:rPr>
+        <w:t>của</w:t>
+      </w:r>
+      <w:proofErr w:type="spellEnd"/>
+      <w:r>
+        <w:rPr>
+          <w:color w:val="000000"/>
+        </w:rPr>
+        <w:t xml:space="preserve"> </w:t>
       </w:r>
       <w:proofErr w:type="spellStart"/>
       <w:r>
@@ -6532,6 +7418,15 @@
         </w:rPr>
         <w:t>)</w:t>
       </w:r>
+    </w:p>
+    <w:p>
+      <w:pPr>
+        <w:pStyle w:val="first-para"/>
+        <w:ind w:left="540"/>
+        <w:rPr>
+          <w:color w:val="000000"/>
+        </w:rPr>
+      </w:pPr>
     </w:p>
     <w:p>
       <w:pPr>
@@ -6548,11 +7443,19 @@
           <w:color w:val="000000"/>
         </w:rPr>
       </w:pPr>
-      <w:r>
-        <w:rPr>
-          <w:color w:val="000000"/>
-        </w:rPr>
-        <w:t xml:space="preserve">Xem </w:t>
+      <w:proofErr w:type="spellStart"/>
+      <w:r>
+        <w:rPr>
+          <w:color w:val="000000"/>
+        </w:rPr>
+        <w:t>Xem</w:t>
+      </w:r>
+      <w:proofErr w:type="spellEnd"/>
+      <w:r>
+        <w:rPr>
+          <w:color w:val="000000"/>
+        </w:rPr>
+        <w:t xml:space="preserve"> </w:t>
       </w:r>
       <w:proofErr w:type="spellStart"/>
       <w:r>
@@ -6566,7 +7469,35 @@
         <w:rPr>
           <w:color w:val="000000"/>
         </w:rPr>
-        <w:t xml:space="preserve"> chụp dữ </w:t>
+        <w:t xml:space="preserve"> </w:t>
+      </w:r>
+      <w:proofErr w:type="spellStart"/>
+      <w:r>
+        <w:rPr>
+          <w:color w:val="000000"/>
+        </w:rPr>
+        <w:t>chụp</w:t>
+      </w:r>
+      <w:proofErr w:type="spellEnd"/>
+      <w:r>
+        <w:rPr>
+          <w:color w:val="000000"/>
+        </w:rPr>
+        <w:t xml:space="preserve"> </w:t>
+      </w:r>
+      <w:proofErr w:type="spellStart"/>
+      <w:r>
+        <w:rPr>
+          <w:color w:val="000000"/>
+        </w:rPr>
+        <w:t>dữ</w:t>
+      </w:r>
+      <w:proofErr w:type="spellEnd"/>
+      <w:r>
+        <w:rPr>
+          <w:color w:val="000000"/>
+        </w:rPr>
+        <w:t xml:space="preserve"> </w:t>
       </w:r>
       <w:proofErr w:type="spellStart"/>
       <w:r>
@@ -6636,7 +7567,21 @@
         <w:rPr>
           <w:color w:val="000000"/>
         </w:rPr>
-        <w:t xml:space="preserve"> khi </w:t>
+        <w:t xml:space="preserve"> </w:t>
+      </w:r>
+      <w:proofErr w:type="spellStart"/>
+      <w:r>
+        <w:rPr>
+          <w:color w:val="000000"/>
+        </w:rPr>
+        <w:t>khi</w:t>
+      </w:r>
+      <w:proofErr w:type="spellEnd"/>
+      <w:r>
+        <w:rPr>
+          <w:color w:val="000000"/>
+        </w:rPr>
+        <w:t xml:space="preserve"> </w:t>
       </w:r>
       <w:proofErr w:type="spellStart"/>
       <w:r>
@@ -6818,7 +7763,21 @@
         <w:rPr>
           <w:color w:val="000000"/>
         </w:rPr>
-        <w:t xml:space="preserve"> này </w:t>
+        <w:t xml:space="preserve"> </w:t>
+      </w:r>
+      <w:proofErr w:type="spellStart"/>
+      <w:r>
+        <w:rPr>
+          <w:color w:val="000000"/>
+        </w:rPr>
+        <w:t>này</w:t>
+      </w:r>
+      <w:proofErr w:type="spellEnd"/>
+      <w:r>
+        <w:rPr>
+          <w:color w:val="000000"/>
+        </w:rPr>
+        <w:t xml:space="preserve"> </w:t>
       </w:r>
       <w:proofErr w:type="spellStart"/>
       <w:r>
@@ -6958,7 +7917,21 @@
         <w:rPr>
           <w:color w:val="000000"/>
         </w:rPr>
-        <w:t xml:space="preserve"> có </w:t>
+        <w:t xml:space="preserve"> </w:t>
+      </w:r>
+      <w:proofErr w:type="spellStart"/>
+      <w:r>
+        <w:rPr>
+          <w:color w:val="000000"/>
+        </w:rPr>
+        <w:t>có</w:t>
+      </w:r>
+      <w:proofErr w:type="spellEnd"/>
+      <w:r>
+        <w:rPr>
+          <w:color w:val="000000"/>
+        </w:rPr>
+        <w:t xml:space="preserve"> </w:t>
       </w:r>
       <w:proofErr w:type="spellStart"/>
       <w:r>
@@ -7028,7 +8001,21 @@
         <w:rPr>
           <w:color w:val="000000"/>
         </w:rPr>
-        <w:t xml:space="preserve">, chụp </w:t>
+        <w:t xml:space="preserve">, </w:t>
+      </w:r>
+      <w:proofErr w:type="spellStart"/>
+      <w:r>
+        <w:rPr>
+          <w:color w:val="000000"/>
+        </w:rPr>
+        <w:t>chụp</w:t>
+      </w:r>
+      <w:proofErr w:type="spellEnd"/>
+      <w:r>
+        <w:rPr>
+          <w:color w:val="000000"/>
+        </w:rPr>
+        <w:t xml:space="preserve"> </w:t>
       </w:r>
       <w:proofErr w:type="spellStart"/>
       <w:r>
@@ -7098,14 +8085,184 @@
         <w:rPr>
           <w:color w:val="000000"/>
         </w:rPr>
-        <w:t xml:space="preserve"> có</w:t>
-      </w:r>
+        <w:t xml:space="preserve"> </w:t>
+      </w:r>
+      <w:proofErr w:type="spellStart"/>
+      <w:r>
+        <w:rPr>
+          <w:color w:val="000000"/>
+        </w:rPr>
+        <w:t>có</w:t>
+      </w:r>
+      <w:proofErr w:type="spellEnd"/>
       <w:r>
         <w:rPr>
           <w:color w:val="000000"/>
         </w:rPr>
         <w:t>):</w:t>
       </w:r>
+    </w:p>
+    <w:p>
+      <w:pPr>
+        <w:pStyle w:val="ListParagraph"/>
+        <w:rPr>
+          <w:color w:val="000000"/>
+        </w:rPr>
+      </w:pPr>
+    </w:p>
+    <w:p>
+      <w:pPr>
+        <w:pStyle w:val="first-para"/>
+        <w:ind w:left="540"/>
+        <w:rPr>
+          <w:color w:val="000000"/>
+        </w:rPr>
+      </w:pPr>
+      <w:proofErr w:type="spellStart"/>
+      <w:r>
+        <w:rPr>
+          <w:color w:val="000000"/>
+        </w:rPr>
+        <w:t>Trước</w:t>
+      </w:r>
+      <w:proofErr w:type="spellEnd"/>
+    </w:p>
+    <w:p>
+      <w:pPr>
+        <w:pStyle w:val="first-para"/>
+        <w:ind w:left="540"/>
+        <w:rPr>
+          <w:color w:val="000000"/>
+        </w:rPr>
+      </w:pPr>
+      <w:r>
+        <w:rPr>
+          <w:noProof/>
+          <w:color w:val="000000"/>
+        </w:rPr>
+        <w:lastRenderedPageBreak/>
+        <w:drawing>
+          <wp:inline distT="0" distB="0" distL="0" distR="0" wp14:anchorId="1868A573" wp14:editId="574F5130">
+            <wp:extent cx="6057900" cy="3188335"/>
+            <wp:effectExtent l="0" t="0" r="0" b="0"/>
+            <wp:docPr id="8" name="Picture 8" descr="Microsoft SQL Server Management Studio"/>
+            <wp:cNvGraphicFramePr>
+              <a:graphicFrameLocks xmlns:a="http://schemas.openxmlformats.org/drawingml/2006/main" noChangeAspect="1"/>
+            </wp:cNvGraphicFramePr>
+            <a:graphic xmlns:a="http://schemas.openxmlformats.org/drawingml/2006/main">
+              <a:graphicData uri="http://schemas.openxmlformats.org/drawingml/2006/picture">
+                <pic:pic xmlns:pic="http://schemas.openxmlformats.org/drawingml/2006/picture">
+                  <pic:nvPicPr>
+                    <pic:cNvPr id="8" name="A892A7.tmp"/>
+                    <pic:cNvPicPr/>
+                  </pic:nvPicPr>
+                  <pic:blipFill>
+                    <a:blip r:embed="rId12" cstate="print">
+                      <a:extLst>
+                        <a:ext uri="{28A0092B-C50C-407E-A947-70E740481C1C}">
+                          <a14:useLocalDpi xmlns:a14="http://schemas.microsoft.com/office/drawing/2010/main" val="0"/>
+                        </a:ext>
+                      </a:extLst>
+                    </a:blip>
+                    <a:stretch>
+                      <a:fillRect/>
+                    </a:stretch>
+                  </pic:blipFill>
+                  <pic:spPr>
+                    <a:xfrm>
+                      <a:off x="0" y="0"/>
+                      <a:ext cx="6057900" cy="3188335"/>
+                    </a:xfrm>
+                    <a:prstGeom prst="rect">
+                      <a:avLst/>
+                    </a:prstGeom>
+                  </pic:spPr>
+                </pic:pic>
+              </a:graphicData>
+            </a:graphic>
+          </wp:inline>
+        </w:drawing>
+      </w:r>
+    </w:p>
+    <w:p>
+      <w:pPr>
+        <w:pStyle w:val="first-para"/>
+        <w:ind w:left="540"/>
+        <w:rPr>
+          <w:color w:val="000000"/>
+        </w:rPr>
+      </w:pPr>
+      <w:r>
+        <w:rPr>
+          <w:color w:val="000000"/>
+        </w:rPr>
+        <w:t>Sau</w:t>
+      </w:r>
+    </w:p>
+    <w:p>
+      <w:pPr>
+        <w:pStyle w:val="first-para"/>
+        <w:ind w:left="540"/>
+        <w:rPr>
+          <w:color w:val="000000"/>
+        </w:rPr>
+      </w:pPr>
+      <w:r>
+        <w:rPr>
+          <w:noProof/>
+          <w:color w:val="000000"/>
+        </w:rPr>
+        <w:drawing>
+          <wp:inline distT="0" distB="0" distL="0" distR="0" wp14:anchorId="01DBA36A" wp14:editId="48178832">
+            <wp:extent cx="6057900" cy="3188335"/>
+            <wp:effectExtent l="0" t="0" r="0" b="0"/>
+            <wp:docPr id="9" name="Picture 9" descr="Microsoft SQL Server Management Studio"/>
+            <wp:cNvGraphicFramePr>
+              <a:graphicFrameLocks xmlns:a="http://schemas.openxmlformats.org/drawingml/2006/main" noChangeAspect="1"/>
+            </wp:cNvGraphicFramePr>
+            <a:graphic xmlns:a="http://schemas.openxmlformats.org/drawingml/2006/main">
+              <a:graphicData uri="http://schemas.openxmlformats.org/drawingml/2006/picture">
+                <pic:pic xmlns:pic="http://schemas.openxmlformats.org/drawingml/2006/picture">
+                  <pic:nvPicPr>
+                    <pic:cNvPr id="9" name="A8AAC9.tmp"/>
+                    <pic:cNvPicPr/>
+                  </pic:nvPicPr>
+                  <pic:blipFill>
+                    <a:blip r:embed="rId13" cstate="print">
+                      <a:extLst>
+                        <a:ext uri="{28A0092B-C50C-407E-A947-70E740481C1C}">
+                          <a14:useLocalDpi xmlns:a14="http://schemas.microsoft.com/office/drawing/2010/main" val="0"/>
+                        </a:ext>
+                      </a:extLst>
+                    </a:blip>
+                    <a:stretch>
+                      <a:fillRect/>
+                    </a:stretch>
+                  </pic:blipFill>
+                  <pic:spPr>
+                    <a:xfrm>
+                      <a:off x="0" y="0"/>
+                      <a:ext cx="6057900" cy="3188335"/>
+                    </a:xfrm>
+                    <a:prstGeom prst="rect">
+                      <a:avLst/>
+                    </a:prstGeom>
+                  </pic:spPr>
+                </pic:pic>
+              </a:graphicData>
+            </a:graphic>
+          </wp:inline>
+        </w:drawing>
+      </w:r>
+    </w:p>
+    <w:p>
+      <w:pPr>
+        <w:pStyle w:val="first-para"/>
+        <w:ind w:left="540"/>
+        <w:rPr>
+          <w:color w:val="000000"/>
+        </w:rPr>
+      </w:pPr>
     </w:p>
     <w:p>
       <w:pPr>
@@ -7275,12 +8432,20 @@
           <w:color w:val="000000"/>
         </w:rPr>
       </w:pPr>
+      <w:proofErr w:type="spellStart"/>
       <w:r>
         <w:rPr>
           <w:color w:val="000000"/>
         </w:rPr>
         <w:lastRenderedPageBreak/>
-        <w:t xml:space="preserve">Xem </w:t>
+        <w:t>Xem</w:t>
+      </w:r>
+      <w:proofErr w:type="spellEnd"/>
+      <w:r>
+        <w:rPr>
+          <w:color w:val="000000"/>
+        </w:rPr>
+        <w:t xml:space="preserve"> </w:t>
       </w:r>
       <w:proofErr w:type="spellStart"/>
       <w:r>
@@ -7294,7 +8459,35 @@
         <w:rPr>
           <w:color w:val="000000"/>
         </w:rPr>
-        <w:t xml:space="preserve"> chụp dữ </w:t>
+        <w:t xml:space="preserve"> </w:t>
+      </w:r>
+      <w:proofErr w:type="spellStart"/>
+      <w:r>
+        <w:rPr>
+          <w:color w:val="000000"/>
+        </w:rPr>
+        <w:t>chụp</w:t>
+      </w:r>
+      <w:proofErr w:type="spellEnd"/>
+      <w:r>
+        <w:rPr>
+          <w:color w:val="000000"/>
+        </w:rPr>
+        <w:t xml:space="preserve"> </w:t>
+      </w:r>
+      <w:proofErr w:type="spellStart"/>
+      <w:r>
+        <w:rPr>
+          <w:color w:val="000000"/>
+        </w:rPr>
+        <w:t>dữ</w:t>
+      </w:r>
+      <w:proofErr w:type="spellEnd"/>
+      <w:r>
+        <w:rPr>
+          <w:color w:val="000000"/>
+        </w:rPr>
+        <w:t xml:space="preserve"> </w:t>
       </w:r>
       <w:proofErr w:type="spellStart"/>
       <w:r>
@@ -7364,7 +8557,21 @@
         <w:rPr>
           <w:color w:val="000000"/>
         </w:rPr>
-        <w:t xml:space="preserve"> khi </w:t>
+        <w:t xml:space="preserve"> </w:t>
+      </w:r>
+      <w:proofErr w:type="spellStart"/>
+      <w:r>
+        <w:rPr>
+          <w:color w:val="000000"/>
+        </w:rPr>
+        <w:t>khi</w:t>
+      </w:r>
+      <w:proofErr w:type="spellEnd"/>
+      <w:r>
+        <w:rPr>
+          <w:color w:val="000000"/>
+        </w:rPr>
+        <w:t xml:space="preserve"> </w:t>
       </w:r>
       <w:proofErr w:type="spellStart"/>
       <w:r>
@@ -7546,7 +8753,21 @@
         <w:rPr>
           <w:color w:val="000000"/>
         </w:rPr>
-        <w:t xml:space="preserve"> này </w:t>
+        <w:t xml:space="preserve"> </w:t>
+      </w:r>
+      <w:proofErr w:type="spellStart"/>
+      <w:r>
+        <w:rPr>
+          <w:color w:val="000000"/>
+        </w:rPr>
+        <w:t>này</w:t>
+      </w:r>
+      <w:proofErr w:type="spellEnd"/>
+      <w:r>
+        <w:rPr>
+          <w:color w:val="000000"/>
+        </w:rPr>
+        <w:t xml:space="preserve"> </w:t>
       </w:r>
       <w:proofErr w:type="spellStart"/>
       <w:r>
@@ -7686,7 +8907,21 @@
         <w:rPr>
           <w:color w:val="000000"/>
         </w:rPr>
-        <w:t xml:space="preserve"> có </w:t>
+        <w:t xml:space="preserve"> </w:t>
+      </w:r>
+      <w:proofErr w:type="spellStart"/>
+      <w:r>
+        <w:rPr>
+          <w:color w:val="000000"/>
+        </w:rPr>
+        <w:t>có</w:t>
+      </w:r>
+      <w:proofErr w:type="spellEnd"/>
+      <w:r>
+        <w:rPr>
+          <w:color w:val="000000"/>
+        </w:rPr>
+        <w:t xml:space="preserve"> </w:t>
       </w:r>
       <w:proofErr w:type="spellStart"/>
       <w:r>
@@ -7756,7 +8991,21 @@
         <w:rPr>
           <w:color w:val="000000"/>
         </w:rPr>
-        <w:t xml:space="preserve">, chụp </w:t>
+        <w:t xml:space="preserve">, </w:t>
+      </w:r>
+      <w:proofErr w:type="spellStart"/>
+      <w:r>
+        <w:rPr>
+          <w:color w:val="000000"/>
+        </w:rPr>
+        <w:t>chụp</w:t>
+      </w:r>
+      <w:proofErr w:type="spellEnd"/>
+      <w:r>
+        <w:rPr>
+          <w:color w:val="000000"/>
+        </w:rPr>
+        <w:t xml:space="preserve"> </w:t>
       </w:r>
       <w:proofErr w:type="spellStart"/>
       <w:r>
@@ -7826,7 +9075,21 @@
         <w:rPr>
           <w:color w:val="000000"/>
         </w:rPr>
-        <w:t xml:space="preserve"> có):</w:t>
+        <w:t xml:space="preserve"> </w:t>
+      </w:r>
+      <w:proofErr w:type="spellStart"/>
+      <w:r>
+        <w:rPr>
+          <w:color w:val="000000"/>
+        </w:rPr>
+        <w:t>có</w:t>
+      </w:r>
+      <w:proofErr w:type="spellEnd"/>
+      <w:r>
+        <w:rPr>
+          <w:color w:val="000000"/>
+        </w:rPr>
+        <w:t>):</w:t>
       </w:r>
     </w:p>
     <w:p>
@@ -7984,6 +9247,589 @@
     </w:p>
     <w:p>
       <w:pPr>
+        <w:autoSpaceDE w:val="0"/>
+        <w:autoSpaceDN w:val="0"/>
+        <w:adjustRightInd w:val="0"/>
+        <w:ind w:left="540"/>
+        <w:rPr>
+          <w:rFonts w:ascii="Courier New" w:hAnsi="Courier New" w:cs="Courier New"/>
+          <w:noProof/>
+          <w:color w:val="0000FF"/>
+          <w:sz w:val="20"/>
+          <w:szCs w:val="20"/>
+        </w:rPr>
+      </w:pPr>
+    </w:p>
+    <w:p>
+      <w:pPr>
+        <w:autoSpaceDE w:val="0"/>
+        <w:autoSpaceDN w:val="0"/>
+        <w:adjustRightInd w:val="0"/>
+        <w:ind w:left="540"/>
+        <w:rPr>
+          <w:rFonts w:ascii="Courier New" w:hAnsi="Courier New" w:cs="Courier New"/>
+          <w:noProof/>
+          <w:color w:val="0000FF"/>
+          <w:sz w:val="20"/>
+          <w:szCs w:val="20"/>
+        </w:rPr>
+      </w:pPr>
+      <w:r>
+        <w:rPr>
+          <w:rFonts w:ascii="Courier New" w:hAnsi="Courier New" w:cs="Courier New"/>
+          <w:noProof/>
+          <w:color w:val="0000FF"/>
+          <w:sz w:val="20"/>
+          <w:szCs w:val="20"/>
+        </w:rPr>
+        <w:t>Trước</w:t>
+      </w:r>
+    </w:p>
+    <w:p>
+      <w:pPr>
+        <w:autoSpaceDE w:val="0"/>
+        <w:autoSpaceDN w:val="0"/>
+        <w:adjustRightInd w:val="0"/>
+        <w:ind w:left="540"/>
+        <w:rPr>
+          <w:rFonts w:ascii="Courier New" w:hAnsi="Courier New" w:cs="Courier New"/>
+          <w:noProof/>
+          <w:color w:val="0000FF"/>
+          <w:sz w:val="20"/>
+          <w:szCs w:val="20"/>
+        </w:rPr>
+      </w:pPr>
+    </w:p>
+    <w:p>
+      <w:pPr>
+        <w:autoSpaceDE w:val="0"/>
+        <w:autoSpaceDN w:val="0"/>
+        <w:adjustRightInd w:val="0"/>
+        <w:ind w:left="540"/>
+        <w:rPr>
+          <w:rFonts w:ascii="Courier New" w:hAnsi="Courier New" w:cs="Courier New"/>
+          <w:noProof/>
+          <w:color w:val="808080"/>
+          <w:sz w:val="20"/>
+          <w:szCs w:val="20"/>
+        </w:rPr>
+      </w:pPr>
+      <w:r>
+        <w:rPr>
+          <w:rFonts w:ascii="Courier New" w:hAnsi="Courier New" w:cs="Courier New"/>
+          <w:noProof/>
+          <w:color w:val="808080"/>
+          <w:sz w:val="20"/>
+          <w:szCs w:val="20"/>
+        </w:rPr>
+        <w:drawing>
+          <wp:inline distT="0" distB="0" distL="0" distR="0" wp14:anchorId="5BC2FA2F" wp14:editId="5ACA7E06">
+            <wp:extent cx="6057900" cy="3188335"/>
+            <wp:effectExtent l="0" t="0" r="0" b="0"/>
+            <wp:docPr id="10" name="Picture 10" descr="Microsoft SQL Server Management Studio"/>
+            <wp:cNvGraphicFramePr>
+              <a:graphicFrameLocks xmlns:a="http://schemas.openxmlformats.org/drawingml/2006/main" noChangeAspect="1"/>
+            </wp:cNvGraphicFramePr>
+            <a:graphic xmlns:a="http://schemas.openxmlformats.org/drawingml/2006/main">
+              <a:graphicData uri="http://schemas.openxmlformats.org/drawingml/2006/picture">
+                <pic:pic xmlns:pic="http://schemas.openxmlformats.org/drawingml/2006/picture">
+                  <pic:nvPicPr>
+                    <pic:cNvPr id="10" name="A88A3.tmp"/>
+                    <pic:cNvPicPr/>
+                  </pic:nvPicPr>
+                  <pic:blipFill>
+                    <a:blip r:embed="rId14" cstate="print">
+                      <a:extLst>
+                        <a:ext uri="{28A0092B-C50C-407E-A947-70E740481C1C}">
+                          <a14:useLocalDpi xmlns:a14="http://schemas.microsoft.com/office/drawing/2010/main" val="0"/>
+                        </a:ext>
+                      </a:extLst>
+                    </a:blip>
+                    <a:stretch>
+                      <a:fillRect/>
+                    </a:stretch>
+                  </pic:blipFill>
+                  <pic:spPr>
+                    <a:xfrm>
+                      <a:off x="0" y="0"/>
+                      <a:ext cx="6057900" cy="3188335"/>
+                    </a:xfrm>
+                    <a:prstGeom prst="rect">
+                      <a:avLst/>
+                    </a:prstGeom>
+                  </pic:spPr>
+                </pic:pic>
+              </a:graphicData>
+            </a:graphic>
+          </wp:inline>
+        </w:drawing>
+      </w:r>
+    </w:p>
+    <w:p>
+      <w:pPr>
+        <w:autoSpaceDE w:val="0"/>
+        <w:autoSpaceDN w:val="0"/>
+        <w:adjustRightInd w:val="0"/>
+        <w:ind w:left="540"/>
+        <w:rPr>
+          <w:rFonts w:ascii="Courier New" w:hAnsi="Courier New" w:cs="Courier New"/>
+          <w:noProof/>
+          <w:color w:val="808080"/>
+          <w:sz w:val="20"/>
+          <w:szCs w:val="20"/>
+        </w:rPr>
+      </w:pPr>
+    </w:p>
+    <w:p>
+      <w:pPr>
+        <w:autoSpaceDE w:val="0"/>
+        <w:autoSpaceDN w:val="0"/>
+        <w:adjustRightInd w:val="0"/>
+        <w:ind w:left="540"/>
+        <w:rPr>
+          <w:rFonts w:ascii="Courier New" w:hAnsi="Courier New" w:cs="Courier New"/>
+          <w:noProof/>
+          <w:color w:val="808080"/>
+          <w:sz w:val="20"/>
+          <w:szCs w:val="20"/>
+        </w:rPr>
+      </w:pPr>
+      <w:r>
+        <w:rPr>
+          <w:rFonts w:ascii="Courier New" w:hAnsi="Courier New" w:cs="Courier New"/>
+          <w:noProof/>
+          <w:color w:val="808080"/>
+          <w:sz w:val="20"/>
+          <w:szCs w:val="20"/>
+        </w:rPr>
+        <w:t>Sau</w:t>
+      </w:r>
+    </w:p>
+    <w:p>
+      <w:pPr>
+        <w:autoSpaceDE w:val="0"/>
+        <w:autoSpaceDN w:val="0"/>
+        <w:adjustRightInd w:val="0"/>
+        <w:ind w:left="540"/>
+        <w:rPr>
+          <w:rFonts w:ascii="Courier New" w:hAnsi="Courier New" w:cs="Courier New"/>
+          <w:noProof/>
+          <w:color w:val="808080"/>
+          <w:sz w:val="20"/>
+          <w:szCs w:val="20"/>
+        </w:rPr>
+      </w:pPr>
+      <w:r>
+        <w:rPr>
+          <w:rFonts w:ascii="Courier New" w:hAnsi="Courier New" w:cs="Courier New"/>
+          <w:noProof/>
+          <w:color w:val="808080"/>
+          <w:sz w:val="20"/>
+          <w:szCs w:val="20"/>
+        </w:rPr>
+        <w:drawing>
+          <wp:inline distT="0" distB="0" distL="0" distR="0" wp14:anchorId="6A311434" wp14:editId="72489C8D">
+            <wp:extent cx="6057900" cy="3188335"/>
+            <wp:effectExtent l="0" t="0" r="0" b="0"/>
+            <wp:docPr id="11" name="Picture 11" descr="Microsoft SQL Server Management Studio"/>
+            <wp:cNvGraphicFramePr>
+              <a:graphicFrameLocks xmlns:a="http://schemas.openxmlformats.org/drawingml/2006/main" noChangeAspect="1"/>
+            </wp:cNvGraphicFramePr>
+            <a:graphic xmlns:a="http://schemas.openxmlformats.org/drawingml/2006/main">
+              <a:graphicData uri="http://schemas.openxmlformats.org/drawingml/2006/picture">
+                <pic:pic xmlns:pic="http://schemas.openxmlformats.org/drawingml/2006/picture">
+                  <pic:nvPicPr>
+                    <pic:cNvPr id="11" name="A8B769.tmp"/>
+                    <pic:cNvPicPr/>
+                  </pic:nvPicPr>
+                  <pic:blipFill>
+                    <a:blip r:embed="rId15" cstate="print">
+                      <a:extLst>
+                        <a:ext uri="{28A0092B-C50C-407E-A947-70E740481C1C}">
+                          <a14:useLocalDpi xmlns:a14="http://schemas.microsoft.com/office/drawing/2010/main" val="0"/>
+                        </a:ext>
+                      </a:extLst>
+                    </a:blip>
+                    <a:stretch>
+                      <a:fillRect/>
+                    </a:stretch>
+                  </pic:blipFill>
+                  <pic:spPr>
+                    <a:xfrm>
+                      <a:off x="0" y="0"/>
+                      <a:ext cx="6057900" cy="3188335"/>
+                    </a:xfrm>
+                    <a:prstGeom prst="rect">
+                      <a:avLst/>
+                    </a:prstGeom>
+                  </pic:spPr>
+                </pic:pic>
+              </a:graphicData>
+            </a:graphic>
+          </wp:inline>
+        </w:drawing>
+      </w:r>
+    </w:p>
+    <w:p>
+      <w:pPr>
+        <w:autoSpaceDE w:val="0"/>
+        <w:autoSpaceDN w:val="0"/>
+        <w:adjustRightInd w:val="0"/>
+        <w:ind w:left="540"/>
+        <w:rPr>
+          <w:rFonts w:ascii="Courier New" w:hAnsi="Courier New" w:cs="Courier New"/>
+          <w:b/>
+          <w:bCs/>
+          <w:noProof/>
+          <w:color w:val="FF0000"/>
+          <w:sz w:val="20"/>
+          <w:szCs w:val="20"/>
+        </w:rPr>
+      </w:pPr>
+      <w:r>
+        <w:rPr>
+          <w:rFonts w:ascii="Courier New" w:hAnsi="Courier New" w:cs="Courier New"/>
+          <w:b/>
+          <w:bCs/>
+          <w:noProof/>
+          <w:color w:val="FF0000"/>
+          <w:sz w:val="20"/>
+          <w:szCs w:val="20"/>
+        </w:rPr>
+        <w:lastRenderedPageBreak/>
+        <w:t xml:space="preserve">Xóa không được bơi vì table product thuộc </w:t>
+      </w:r>
+      <w:r>
+        <w:rPr>
+          <w:rFonts w:ascii="Courier New" w:hAnsi="Courier New" w:cs="Courier New"/>
+          <w:b/>
+          <w:bCs/>
+          <w:noProof/>
+          <w:color w:val="FF0000"/>
+          <w:sz w:val="20"/>
+          <w:szCs w:val="20"/>
+        </w:rPr>
+        <w:t>SmallWorksData2</w:t>
+      </w:r>
+      <w:r>
+        <w:rPr>
+          <w:rFonts w:ascii="Courier New" w:hAnsi="Courier New" w:cs="Courier New"/>
+          <w:b/>
+          <w:bCs/>
+          <w:noProof/>
+          <w:color w:val="FF0000"/>
+          <w:sz w:val="20"/>
+          <w:szCs w:val="20"/>
+        </w:rPr>
+        <w:t xml:space="preserve"> mà </w:t>
+      </w:r>
+      <w:r>
+        <w:rPr>
+          <w:rFonts w:ascii="Courier New" w:hAnsi="Courier New" w:cs="Courier New"/>
+          <w:b/>
+          <w:bCs/>
+          <w:noProof/>
+          <w:color w:val="FF0000"/>
+          <w:sz w:val="20"/>
+          <w:szCs w:val="20"/>
+        </w:rPr>
+        <w:t>SmallWorksData2</w:t>
+      </w:r>
+      <w:r>
+        <w:rPr>
+          <w:rFonts w:ascii="Courier New" w:hAnsi="Courier New" w:cs="Courier New"/>
+          <w:b/>
+          <w:bCs/>
+          <w:noProof/>
+          <w:color w:val="FF0000"/>
+          <w:sz w:val="20"/>
+          <w:szCs w:val="20"/>
+        </w:rPr>
+        <w:t xml:space="preserve"> thuộc fileGroup2 mà FileGroup2 bật thuộc tính Read-Only</w:t>
+      </w:r>
+    </w:p>
+    <w:p>
+      <w:pPr>
+        <w:autoSpaceDE w:val="0"/>
+        <w:autoSpaceDN w:val="0"/>
+        <w:adjustRightInd w:val="0"/>
+        <w:ind w:left="540"/>
+        <w:rPr>
+          <w:rFonts w:ascii="Courier New" w:hAnsi="Courier New" w:cs="Courier New"/>
+          <w:b/>
+          <w:bCs/>
+          <w:noProof/>
+          <w:color w:val="FF0000"/>
+          <w:sz w:val="20"/>
+          <w:szCs w:val="20"/>
+        </w:rPr>
+      </w:pPr>
+    </w:p>
+    <w:p>
+      <w:pPr>
+        <w:autoSpaceDE w:val="0"/>
+        <w:autoSpaceDN w:val="0"/>
+        <w:adjustRightInd w:val="0"/>
+        <w:ind w:left="540"/>
+        <w:rPr>
+          <w:rFonts w:ascii="Courier New" w:hAnsi="Courier New" w:cs="Courier New"/>
+          <w:b/>
+          <w:bCs/>
+          <w:noProof/>
+          <w:color w:val="FF0000"/>
+          <w:sz w:val="20"/>
+          <w:szCs w:val="20"/>
+        </w:rPr>
+      </w:pPr>
+      <w:r>
+        <w:rPr>
+          <w:rFonts w:ascii="Courier New" w:hAnsi="Courier New" w:cs="Courier New"/>
+          <w:b/>
+          <w:bCs/>
+          <w:noProof/>
+          <w:color w:val="FF0000"/>
+          <w:sz w:val="20"/>
+          <w:szCs w:val="20"/>
+        </w:rPr>
+        <w:t>Sửa: tắt thuộc tính read-only của filegroup2</w:t>
+      </w:r>
+    </w:p>
+    <w:p>
+      <w:pPr>
+        <w:autoSpaceDE w:val="0"/>
+        <w:autoSpaceDN w:val="0"/>
+        <w:adjustRightInd w:val="0"/>
+        <w:ind w:left="540"/>
+        <w:rPr>
+          <w:rFonts w:ascii="Courier New" w:hAnsi="Courier New" w:cs="Courier New"/>
+          <w:b/>
+          <w:bCs/>
+          <w:noProof/>
+          <w:color w:val="FF0000"/>
+          <w:sz w:val="20"/>
+          <w:szCs w:val="20"/>
+        </w:rPr>
+      </w:pPr>
+      <w:r>
+        <w:rPr>
+          <w:rFonts w:ascii="Courier New" w:hAnsi="Courier New" w:cs="Courier New"/>
+          <w:b/>
+          <w:bCs/>
+          <w:noProof/>
+          <w:color w:val="FF0000"/>
+          <w:sz w:val="20"/>
+          <w:szCs w:val="20"/>
+        </w:rPr>
+        <w:drawing>
+          <wp:inline distT="0" distB="0" distL="0" distR="0" wp14:anchorId="5937AC59" wp14:editId="752DBF88">
+            <wp:extent cx="6057900" cy="3379470"/>
+            <wp:effectExtent l="0" t="0" r="0" b="0"/>
+            <wp:docPr id="12" name="Picture 12" descr="Database Properties - SmallWorks"/>
+            <wp:cNvGraphicFramePr>
+              <a:graphicFrameLocks xmlns:a="http://schemas.openxmlformats.org/drawingml/2006/main" noChangeAspect="1"/>
+            </wp:cNvGraphicFramePr>
+            <a:graphic xmlns:a="http://schemas.openxmlformats.org/drawingml/2006/main">
+              <a:graphicData uri="http://schemas.openxmlformats.org/drawingml/2006/picture">
+                <pic:pic xmlns:pic="http://schemas.openxmlformats.org/drawingml/2006/picture">
+                  <pic:nvPicPr>
+                    <pic:cNvPr id="12" name="A85C6F.tmp"/>
+                    <pic:cNvPicPr/>
+                  </pic:nvPicPr>
+                  <pic:blipFill>
+                    <a:blip r:embed="rId16">
+                      <a:extLst>
+                        <a:ext uri="{28A0092B-C50C-407E-A947-70E740481C1C}">
+                          <a14:useLocalDpi xmlns:a14="http://schemas.microsoft.com/office/drawing/2010/main" val="0"/>
+                        </a:ext>
+                      </a:extLst>
+                    </a:blip>
+                    <a:stretch>
+                      <a:fillRect/>
+                    </a:stretch>
+                  </pic:blipFill>
+                  <pic:spPr>
+                    <a:xfrm>
+                      <a:off x="0" y="0"/>
+                      <a:ext cx="6057900" cy="3379470"/>
+                    </a:xfrm>
+                    <a:prstGeom prst="rect">
+                      <a:avLst/>
+                    </a:prstGeom>
+                  </pic:spPr>
+                </pic:pic>
+              </a:graphicData>
+            </a:graphic>
+          </wp:inline>
+        </w:drawing>
+      </w:r>
+    </w:p>
+    <w:p>
+      <w:pPr>
+        <w:autoSpaceDE w:val="0"/>
+        <w:autoSpaceDN w:val="0"/>
+        <w:adjustRightInd w:val="0"/>
+        <w:ind w:left="540"/>
+        <w:rPr>
+          <w:rFonts w:ascii="Courier New" w:hAnsi="Courier New" w:cs="Courier New"/>
+          <w:b/>
+          <w:bCs/>
+          <w:noProof/>
+          <w:color w:val="FF0000"/>
+          <w:sz w:val="20"/>
+          <w:szCs w:val="20"/>
+        </w:rPr>
+      </w:pPr>
+    </w:p>
+    <w:p>
+      <w:pPr>
+        <w:autoSpaceDE w:val="0"/>
+        <w:autoSpaceDN w:val="0"/>
+        <w:adjustRightInd w:val="0"/>
+        <w:ind w:left="540"/>
+        <w:rPr>
+          <w:rFonts w:ascii="Courier New" w:hAnsi="Courier New" w:cs="Courier New"/>
+          <w:b/>
+          <w:bCs/>
+          <w:noProof/>
+          <w:color w:val="FF0000"/>
+          <w:sz w:val="20"/>
+          <w:szCs w:val="20"/>
+        </w:rPr>
+      </w:pPr>
+      <w:r>
+        <w:rPr>
+          <w:rFonts w:ascii="Courier New" w:hAnsi="Courier New" w:cs="Courier New"/>
+          <w:b/>
+          <w:bCs/>
+          <w:noProof/>
+          <w:color w:val="FF0000"/>
+          <w:sz w:val="20"/>
+          <w:szCs w:val="20"/>
+        </w:rPr>
+        <w:t>Chạy lại lệnh:</w:t>
+      </w:r>
+    </w:p>
+    <w:p>
+      <w:pPr>
+        <w:autoSpaceDE w:val="0"/>
+        <w:autoSpaceDN w:val="0"/>
+        <w:adjustRightInd w:val="0"/>
+        <w:ind w:left="540"/>
+        <w:rPr>
+          <w:rFonts w:ascii="Courier New" w:hAnsi="Courier New" w:cs="Courier New"/>
+          <w:b/>
+          <w:bCs/>
+          <w:noProof/>
+          <w:color w:val="FF0000"/>
+          <w:sz w:val="20"/>
+          <w:szCs w:val="20"/>
+        </w:rPr>
+      </w:pPr>
+      <w:r>
+        <w:rPr>
+          <w:rFonts w:ascii="Courier New" w:hAnsi="Courier New" w:cs="Courier New"/>
+          <w:b/>
+          <w:bCs/>
+          <w:noProof/>
+          <w:color w:val="FF0000"/>
+          <w:sz w:val="20"/>
+          <w:szCs w:val="20"/>
+        </w:rPr>
+        <w:drawing>
+          <wp:inline distT="0" distB="0" distL="0" distR="0" wp14:anchorId="7C81A526" wp14:editId="6CC6DEA1">
+            <wp:extent cx="6057900" cy="3188335"/>
+            <wp:effectExtent l="0" t="0" r="0" b="0"/>
+            <wp:docPr id="13" name="Picture 13" descr="Microsoft SQL Server Management Studio"/>
+            <wp:cNvGraphicFramePr>
+              <a:graphicFrameLocks xmlns:a="http://schemas.openxmlformats.org/drawingml/2006/main" noChangeAspect="1"/>
+            </wp:cNvGraphicFramePr>
+            <a:graphic xmlns:a="http://schemas.openxmlformats.org/drawingml/2006/main">
+              <a:graphicData uri="http://schemas.openxmlformats.org/drawingml/2006/picture">
+                <pic:pic xmlns:pic="http://schemas.openxmlformats.org/drawingml/2006/picture">
+                  <pic:nvPicPr>
+                    <pic:cNvPr id="13" name="A8D612.tmp"/>
+                    <pic:cNvPicPr/>
+                  </pic:nvPicPr>
+                  <pic:blipFill>
+                    <a:blip r:embed="rId17" cstate="print">
+                      <a:extLst>
+                        <a:ext uri="{28A0092B-C50C-407E-A947-70E740481C1C}">
+                          <a14:useLocalDpi xmlns:a14="http://schemas.microsoft.com/office/drawing/2010/main" val="0"/>
+                        </a:ext>
+                      </a:extLst>
+                    </a:blip>
+                    <a:stretch>
+                      <a:fillRect/>
+                    </a:stretch>
+                  </pic:blipFill>
+                  <pic:spPr>
+                    <a:xfrm>
+                      <a:off x="0" y="0"/>
+                      <a:ext cx="6057900" cy="3188335"/>
+                    </a:xfrm>
+                    <a:prstGeom prst="rect">
+                      <a:avLst/>
+                    </a:prstGeom>
+                  </pic:spPr>
+                </pic:pic>
+              </a:graphicData>
+            </a:graphic>
+          </wp:inline>
+        </w:drawing>
+      </w:r>
+    </w:p>
+    <w:p>
+      <w:pPr>
+        <w:autoSpaceDE w:val="0"/>
+        <w:autoSpaceDN w:val="0"/>
+        <w:adjustRightInd w:val="0"/>
+        <w:ind w:left="540"/>
+        <w:rPr>
+          <w:rFonts w:ascii="Courier New" w:hAnsi="Courier New" w:cs="Courier New"/>
+          <w:b/>
+          <w:bCs/>
+          <w:noProof/>
+          <w:color w:val="FF0000"/>
+          <w:sz w:val="20"/>
+          <w:szCs w:val="20"/>
+        </w:rPr>
+      </w:pPr>
+    </w:p>
+    <w:p>
+      <w:pPr>
+        <w:pStyle w:val="ListParagraph"/>
+        <w:numPr>
+          <w:ilvl w:val="0"/>
+          <w:numId w:val="18"/>
+        </w:numPr>
+        <w:autoSpaceDE w:val="0"/>
+        <w:autoSpaceDN w:val="0"/>
+        <w:adjustRightInd w:val="0"/>
+        <w:rPr>
+          <w:rFonts w:ascii="Courier New" w:hAnsi="Courier New" w:cs="Courier New"/>
+          <w:b/>
+          <w:bCs/>
+          <w:noProof/>
+          <w:color w:val="FF0000"/>
+          <w:sz w:val="20"/>
+          <w:szCs w:val="20"/>
+        </w:rPr>
+      </w:pPr>
+      <w:r>
+        <w:rPr>
+          <w:rFonts w:ascii="Courier New" w:hAnsi="Courier New" w:cs="Courier New"/>
+          <w:b/>
+          <w:bCs/>
+          <w:noProof/>
+          <w:color w:val="FF0000"/>
+          <w:sz w:val="20"/>
+          <w:szCs w:val="20"/>
+        </w:rPr>
+        <w:t>Sửa thành công</w:t>
+      </w:r>
+    </w:p>
+    <w:p>
+      <w:pPr>
         <w:pStyle w:val="first-para"/>
         <w:rPr>
           <w:color w:val="000000"/>
@@ -8137,7 +9983,21 @@
         <w:rPr>
           <w:color w:val="000000"/>
         </w:rPr>
-        <w:t xml:space="preserve"> trên version Developer </w:t>
+        <w:t xml:space="preserve"> </w:t>
+      </w:r>
+      <w:proofErr w:type="spellStart"/>
+      <w:r>
+        <w:rPr>
+          <w:color w:val="000000"/>
+        </w:rPr>
+        <w:t>trên</w:t>
+      </w:r>
+      <w:proofErr w:type="spellEnd"/>
+      <w:r>
+        <w:rPr>
+          <w:color w:val="000000"/>
+        </w:rPr>
+        <w:t xml:space="preserve"> version Developer </w:t>
       </w:r>
       <w:proofErr w:type="spellStart"/>
       <w:r>
@@ -8151,7 +10011,21 @@
         <w:rPr>
           <w:color w:val="000000"/>
         </w:rPr>
-        <w:t xml:space="preserve"> lên)</w:t>
+        <w:t xml:space="preserve"> </w:t>
+      </w:r>
+      <w:proofErr w:type="spellStart"/>
+      <w:r>
+        <w:rPr>
+          <w:color w:val="000000"/>
+        </w:rPr>
+        <w:t>lên</w:t>
+      </w:r>
+      <w:proofErr w:type="spellEnd"/>
+      <w:r>
+        <w:rPr>
+          <w:color w:val="000000"/>
+        </w:rPr>
+        <w:t>)</w:t>
       </w:r>
       <w:r>
         <w:rPr>
@@ -8180,6 +10054,7 @@
         <w:rPr>
           <w:color w:val="000000"/>
         </w:rPr>
+        <w:lastRenderedPageBreak/>
         <w:t>Nêu</w:t>
       </w:r>
       <w:proofErr w:type="spellEnd"/>
@@ -8229,7 +10104,35 @@
         <w:rPr>
           <w:color w:val="000000"/>
         </w:rPr>
-        <w:t xml:space="preserve"> của Synonym. Synonym có </w:t>
+        <w:t xml:space="preserve"> </w:t>
+      </w:r>
+      <w:proofErr w:type="spellStart"/>
+      <w:r>
+        <w:rPr>
+          <w:color w:val="000000"/>
+        </w:rPr>
+        <w:t>của</w:t>
+      </w:r>
+      <w:proofErr w:type="spellEnd"/>
+      <w:r>
+        <w:rPr>
+          <w:color w:val="000000"/>
+        </w:rPr>
+        <w:t xml:space="preserve"> Synonym. Synonym </w:t>
+      </w:r>
+      <w:proofErr w:type="spellStart"/>
+      <w:r>
+        <w:rPr>
+          <w:color w:val="000000"/>
+        </w:rPr>
+        <w:t>có</w:t>
+      </w:r>
+      <w:proofErr w:type="spellEnd"/>
+      <w:r>
+        <w:rPr>
+          <w:color w:val="000000"/>
+        </w:rPr>
+        <w:t xml:space="preserve"> </w:t>
       </w:r>
       <w:proofErr w:type="spellStart"/>
       <w:r>
@@ -8327,7 +10230,21 @@
         <w:rPr>
           <w:color w:val="000000"/>
         </w:rPr>
-        <w:t xml:space="preserve"> nào </w:t>
+        <w:t xml:space="preserve"> </w:t>
+      </w:r>
+      <w:proofErr w:type="spellStart"/>
+      <w:r>
+        <w:rPr>
+          <w:color w:val="000000"/>
+        </w:rPr>
+        <w:t>nào</w:t>
+      </w:r>
+      <w:proofErr w:type="spellEnd"/>
+      <w:r>
+        <w:rPr>
+          <w:color w:val="000000"/>
+        </w:rPr>
+        <w:t xml:space="preserve"> </w:t>
       </w:r>
       <w:proofErr w:type="spellStart"/>
       <w:r>
@@ -8385,6 +10302,17 @@
         </w:rPr>
         <w:t xml:space="preserve"> functions?</w:t>
       </w:r>
+    </w:p>
+    <w:p>
+      <w:pPr>
+        <w:pStyle w:val="first-para"/>
+        <w:ind w:left="540"/>
+        <w:rPr>
+          <w:color w:val="000000"/>
+        </w:rPr>
+      </w:pPr>
+      <w:bookmarkStart w:id="0" w:name="_GoBack"/>
+      <w:bookmarkEnd w:id="0"/>
     </w:p>
     <w:p>
       <w:pPr>
@@ -8511,7 +10439,21 @@
         <w:rPr>
           <w:color w:val="000000"/>
         </w:rPr>
-        <w:t xml:space="preserve"> đó </w:t>
+        <w:t xml:space="preserve"> </w:t>
+      </w:r>
+      <w:proofErr w:type="spellStart"/>
+      <w:r>
+        <w:rPr>
+          <w:color w:val="000000"/>
+        </w:rPr>
+        <w:t>đó</w:t>
+      </w:r>
+      <w:proofErr w:type="spellEnd"/>
+      <w:r>
+        <w:rPr>
+          <w:color w:val="000000"/>
+        </w:rPr>
+        <w:t xml:space="preserve"> </w:t>
       </w:r>
       <w:proofErr w:type="spellStart"/>
       <w:r>
@@ -8553,7 +10495,35 @@
         <w:rPr>
           <w:color w:val="000000"/>
         </w:rPr>
-        <w:t xml:space="preserve"> xem dữ </w:t>
+        <w:t xml:space="preserve"> </w:t>
+      </w:r>
+      <w:proofErr w:type="spellStart"/>
+      <w:r>
+        <w:rPr>
+          <w:color w:val="000000"/>
+        </w:rPr>
+        <w:t>xem</w:t>
+      </w:r>
+      <w:proofErr w:type="spellEnd"/>
+      <w:r>
+        <w:rPr>
+          <w:color w:val="000000"/>
+        </w:rPr>
+        <w:t xml:space="preserve"> </w:t>
+      </w:r>
+      <w:proofErr w:type="spellStart"/>
+      <w:r>
+        <w:rPr>
+          <w:color w:val="000000"/>
+        </w:rPr>
+        <w:t>dữ</w:t>
+      </w:r>
+      <w:proofErr w:type="spellEnd"/>
+      <w:r>
+        <w:rPr>
+          <w:color w:val="000000"/>
+        </w:rPr>
+        <w:t xml:space="preserve"> </w:t>
       </w:r>
       <w:proofErr w:type="spellStart"/>
       <w:r>
@@ -8699,7 +10669,21 @@
         <w:rPr>
           <w:color w:val="000000"/>
         </w:rPr>
-        <w:t xml:space="preserve">(có </w:t>
+        <w:t>(</w:t>
+      </w:r>
+      <w:proofErr w:type="spellStart"/>
+      <w:r>
+        <w:rPr>
+          <w:color w:val="000000"/>
+        </w:rPr>
+        <w:t>có</w:t>
+      </w:r>
+      <w:proofErr w:type="spellEnd"/>
+      <w:r>
+        <w:rPr>
+          <w:color w:val="000000"/>
+        </w:rPr>
+        <w:t xml:space="preserve"> </w:t>
       </w:r>
       <w:proofErr w:type="spellStart"/>
       <w:r>
@@ -8741,7 +10725,21 @@
         <w:rPr>
           <w:color w:val="000000"/>
         </w:rPr>
-        <w:t xml:space="preserve"> trên version Express hay Developer) </w:t>
+        <w:t xml:space="preserve"> </w:t>
+      </w:r>
+      <w:proofErr w:type="spellStart"/>
+      <w:r>
+        <w:rPr>
+          <w:color w:val="000000"/>
+        </w:rPr>
+        <w:t>trên</w:t>
+      </w:r>
+      <w:proofErr w:type="spellEnd"/>
+      <w:r>
+        <w:rPr>
+          <w:color w:val="000000"/>
+        </w:rPr>
+        <w:t xml:space="preserve"> version Express hay Developer) </w:t>
       </w:r>
       <w:proofErr w:type="spellStart"/>
       <w:r>
@@ -8755,7 +10753,21 @@
         <w:rPr>
           <w:color w:val="000000"/>
         </w:rPr>
-        <w:t xml:space="preserve"> 1 CSDL mới </w:t>
+        <w:t xml:space="preserve"> 1 CSDL </w:t>
+      </w:r>
+      <w:proofErr w:type="spellStart"/>
+      <w:r>
+        <w:rPr>
+          <w:color w:val="000000"/>
+        </w:rPr>
+        <w:t>mới</w:t>
+      </w:r>
+      <w:proofErr w:type="spellEnd"/>
+      <w:r>
+        <w:rPr>
+          <w:color w:val="000000"/>
+        </w:rPr>
+        <w:t xml:space="preserve"> </w:t>
       </w:r>
       <w:proofErr w:type="spellStart"/>
       <w:r>
@@ -8837,7 +10849,21 @@
         <w:rPr>
           <w:color w:val="000000"/>
         </w:rPr>
-        <w:t xml:space="preserve"> yêu </w:t>
+        <w:t xml:space="preserve"> </w:t>
+      </w:r>
+      <w:proofErr w:type="spellStart"/>
+      <w:r>
+        <w:rPr>
+          <w:color w:val="000000"/>
+        </w:rPr>
+        <w:t>yêu</w:t>
+      </w:r>
+      <w:proofErr w:type="spellEnd"/>
+      <w:r>
+        <w:rPr>
+          <w:color w:val="000000"/>
+        </w:rPr>
+        <w:t xml:space="preserve"> </w:t>
       </w:r>
       <w:proofErr w:type="spellStart"/>
       <w:r>
@@ -8909,7 +10935,21 @@
         <w:rPr>
           <w:color w:val="000000"/>
         </w:rPr>
-        <w:t xml:space="preserve"> owner của CSDL </w:t>
+        <w:t xml:space="preserve"> owner </w:t>
+      </w:r>
+      <w:proofErr w:type="spellStart"/>
+      <w:r>
+        <w:rPr>
+          <w:color w:val="000000"/>
+        </w:rPr>
+        <w:t>của</w:t>
+      </w:r>
+      <w:proofErr w:type="spellEnd"/>
+      <w:r>
+        <w:rPr>
+          <w:color w:val="000000"/>
+        </w:rPr>
+        <w:t xml:space="preserve"> CSDL </w:t>
       </w:r>
       <w:proofErr w:type="spellStart"/>
       <w:r>
@@ -8955,7 +10995,35 @@
         <w:rPr>
           <w:color w:val="000000"/>
         </w:rPr>
-        <w:t xml:space="preserve">: xem owner của CSDL </w:t>
+        <w:t xml:space="preserve">: </w:t>
+      </w:r>
+      <w:proofErr w:type="spellStart"/>
+      <w:r>
+        <w:rPr>
+          <w:color w:val="000000"/>
+        </w:rPr>
+        <w:t>xem</w:t>
+      </w:r>
+      <w:proofErr w:type="spellEnd"/>
+      <w:r>
+        <w:rPr>
+          <w:color w:val="000000"/>
+        </w:rPr>
+        <w:t xml:space="preserve"> owner </w:t>
+      </w:r>
+      <w:proofErr w:type="spellStart"/>
+      <w:r>
+        <w:rPr>
+          <w:color w:val="000000"/>
+        </w:rPr>
+        <w:t>của</w:t>
+      </w:r>
+      <w:proofErr w:type="spellEnd"/>
+      <w:r>
+        <w:rPr>
+          <w:color w:val="000000"/>
+        </w:rPr>
+        <w:t xml:space="preserve"> CSDL </w:t>
       </w:r>
       <w:proofErr w:type="spellStart"/>
       <w:r>
@@ -8997,7 +11065,21 @@
         <w:rPr>
           <w:color w:val="000000"/>
         </w:rPr>
-        <w:t xml:space="preserve"> property của CSDL, </w:t>
+        <w:t xml:space="preserve"> property </w:t>
+      </w:r>
+      <w:proofErr w:type="spellStart"/>
+      <w:r>
+        <w:rPr>
+          <w:color w:val="000000"/>
+        </w:rPr>
+        <w:t>của</w:t>
+      </w:r>
+      <w:proofErr w:type="spellEnd"/>
+      <w:r>
+        <w:rPr>
+          <w:color w:val="000000"/>
+        </w:rPr>
+        <w:t xml:space="preserve"> CSDL, </w:t>
       </w:r>
       <w:proofErr w:type="spellStart"/>
       <w:r>
@@ -9053,7 +11135,21 @@
         <w:rPr>
           <w:color w:val="000000"/>
         </w:rPr>
-        <w:t xml:space="preserve"> sang owner khác, </w:t>
+        <w:t xml:space="preserve"> sang owner </w:t>
+      </w:r>
+      <w:proofErr w:type="spellStart"/>
+      <w:r>
+        <w:rPr>
+          <w:color w:val="000000"/>
+        </w:rPr>
+        <w:t>khác</w:t>
+      </w:r>
+      <w:proofErr w:type="spellEnd"/>
+      <w:r>
+        <w:rPr>
+          <w:color w:val="000000"/>
+        </w:rPr>
+        <w:t xml:space="preserve">, </w:t>
       </w:r>
       <w:proofErr w:type="spellStart"/>
       <w:r>
@@ -9067,8 +11163,58 @@
         <w:rPr>
           <w:color w:val="000000"/>
         </w:rPr>
-        <w:t xml:space="preserve"> đó xem lại owner mới</w:t>
-      </w:r>
+        <w:t xml:space="preserve"> </w:t>
+      </w:r>
+      <w:proofErr w:type="spellStart"/>
+      <w:r>
+        <w:rPr>
+          <w:color w:val="000000"/>
+        </w:rPr>
+        <w:t>đó</w:t>
+      </w:r>
+      <w:proofErr w:type="spellEnd"/>
+      <w:r>
+        <w:rPr>
+          <w:color w:val="000000"/>
+        </w:rPr>
+        <w:t xml:space="preserve"> </w:t>
+      </w:r>
+      <w:proofErr w:type="spellStart"/>
+      <w:r>
+        <w:rPr>
+          <w:color w:val="000000"/>
+        </w:rPr>
+        <w:t>xem</w:t>
+      </w:r>
+      <w:proofErr w:type="spellEnd"/>
+      <w:r>
+        <w:rPr>
+          <w:color w:val="000000"/>
+        </w:rPr>
+        <w:t xml:space="preserve"> </w:t>
+      </w:r>
+      <w:proofErr w:type="spellStart"/>
+      <w:r>
+        <w:rPr>
+          <w:color w:val="000000"/>
+        </w:rPr>
+        <w:t>lại</w:t>
+      </w:r>
+      <w:proofErr w:type="spellEnd"/>
+      <w:r>
+        <w:rPr>
+          <w:color w:val="000000"/>
+        </w:rPr>
+        <w:t xml:space="preserve"> owner </w:t>
+      </w:r>
+      <w:proofErr w:type="spellStart"/>
+      <w:r>
+        <w:rPr>
+          <w:color w:val="000000"/>
+        </w:rPr>
+        <w:t>mới</w:t>
+      </w:r>
+      <w:proofErr w:type="spellEnd"/>
     </w:p>
     <w:p>
       <w:pPr>
@@ -9085,11 +11231,61 @@
           <w:color w:val="000000"/>
         </w:rPr>
       </w:pPr>
-      <w:r>
-        <w:rPr>
-          <w:color w:val="000000"/>
-        </w:rPr>
-        <w:t xml:space="preserve">Xem thông tin của (một </w:t>
+      <w:proofErr w:type="spellStart"/>
+      <w:r>
+        <w:rPr>
+          <w:color w:val="000000"/>
+        </w:rPr>
+        <w:t>Xem</w:t>
+      </w:r>
+      <w:proofErr w:type="spellEnd"/>
+      <w:r>
+        <w:rPr>
+          <w:color w:val="000000"/>
+        </w:rPr>
+        <w:t xml:space="preserve"> </w:t>
+      </w:r>
+      <w:proofErr w:type="spellStart"/>
+      <w:r>
+        <w:rPr>
+          <w:color w:val="000000"/>
+        </w:rPr>
+        <w:t>thông</w:t>
+      </w:r>
+      <w:proofErr w:type="spellEnd"/>
+      <w:r>
+        <w:rPr>
+          <w:color w:val="000000"/>
+        </w:rPr>
+        <w:t xml:space="preserve"> tin </w:t>
+      </w:r>
+      <w:proofErr w:type="spellStart"/>
+      <w:r>
+        <w:rPr>
+          <w:color w:val="000000"/>
+        </w:rPr>
+        <w:t>của</w:t>
+      </w:r>
+      <w:proofErr w:type="spellEnd"/>
+      <w:r>
+        <w:rPr>
+          <w:color w:val="000000"/>
+        </w:rPr>
+        <w:t xml:space="preserve"> (</w:t>
+      </w:r>
+      <w:proofErr w:type="spellStart"/>
+      <w:r>
+        <w:rPr>
+          <w:color w:val="000000"/>
+        </w:rPr>
+        <w:t>một</w:t>
+      </w:r>
+      <w:proofErr w:type="spellEnd"/>
+      <w:r>
+        <w:rPr>
+          <w:color w:val="000000"/>
+        </w:rPr>
+        <w:t xml:space="preserve"> </w:t>
       </w:r>
       <w:proofErr w:type="spellStart"/>
       <w:r>
@@ -9103,7 +11299,35 @@
         <w:rPr>
           <w:color w:val="000000"/>
         </w:rPr>
-        <w:t xml:space="preserve"> của nhiều) CSDL </w:t>
+        <w:t xml:space="preserve"> </w:t>
+      </w:r>
+      <w:proofErr w:type="spellStart"/>
+      <w:r>
+        <w:rPr>
+          <w:color w:val="000000"/>
+        </w:rPr>
+        <w:t>của</w:t>
+      </w:r>
+      <w:proofErr w:type="spellEnd"/>
+      <w:r>
+        <w:rPr>
+          <w:color w:val="000000"/>
+        </w:rPr>
+        <w:t xml:space="preserve"> </w:t>
+      </w:r>
+      <w:proofErr w:type="spellStart"/>
+      <w:r>
+        <w:rPr>
+          <w:color w:val="000000"/>
+        </w:rPr>
+        <w:t>nhiều</w:t>
+      </w:r>
+      <w:proofErr w:type="spellEnd"/>
+      <w:r>
+        <w:rPr>
+          <w:color w:val="000000"/>
+        </w:rPr>
+        <w:t xml:space="preserve">) CSDL </w:t>
       </w:r>
       <w:proofErr w:type="spellStart"/>
       <w:r>
@@ -9349,7 +11573,21 @@
         <w:rPr>
           <w:color w:val="000000"/>
         </w:rPr>
-        <w:t xml:space="preserve"> này </w:t>
+        <w:t xml:space="preserve"> </w:t>
+      </w:r>
+      <w:proofErr w:type="spellStart"/>
+      <w:r>
+        <w:rPr>
+          <w:color w:val="000000"/>
+        </w:rPr>
+        <w:t>này</w:t>
+      </w:r>
+      <w:proofErr w:type="spellEnd"/>
+      <w:r>
+        <w:rPr>
+          <w:color w:val="000000"/>
+        </w:rPr>
+        <w:t xml:space="preserve"> </w:t>
       </w:r>
       <w:proofErr w:type="spellStart"/>
       <w:r>
@@ -9463,7 +11701,21 @@
         <w:rPr>
           <w:color w:val="000000"/>
         </w:rPr>
-        <w:t xml:space="preserve"> mới 1 schema </w:t>
+        <w:t xml:space="preserve"> </w:t>
+      </w:r>
+      <w:proofErr w:type="spellStart"/>
+      <w:r>
+        <w:rPr>
+          <w:color w:val="000000"/>
+        </w:rPr>
+        <w:t>mới</w:t>
+      </w:r>
+      <w:proofErr w:type="spellEnd"/>
+      <w:r>
+        <w:rPr>
+          <w:color w:val="000000"/>
+        </w:rPr>
+        <w:t xml:space="preserve"> 1 schema </w:t>
       </w:r>
       <w:proofErr w:type="spellStart"/>
       <w:r>
@@ -9589,7 +11841,21 @@
         <w:rPr>
           <w:color w:val="000000"/>
         </w:rPr>
-        <w:t xml:space="preserve"> sang schema khác, </w:t>
+        <w:t xml:space="preserve"> sang schema </w:t>
+      </w:r>
+      <w:proofErr w:type="spellStart"/>
+      <w:r>
+        <w:rPr>
+          <w:color w:val="000000"/>
+        </w:rPr>
+        <w:t>khác</w:t>
+      </w:r>
+      <w:proofErr w:type="spellEnd"/>
+      <w:r>
+        <w:rPr>
+          <w:color w:val="000000"/>
+        </w:rPr>
+        <w:t xml:space="preserve">, </w:t>
       </w:r>
       <w:proofErr w:type="spellStart"/>
       <w:r>
@@ -9713,7 +11979,21 @@
         <w:rPr>
           <w:color w:val="000000"/>
         </w:rPr>
-        <w:t xml:space="preserve"> làm ở </w:t>
+        <w:t xml:space="preserve"> </w:t>
+      </w:r>
+      <w:proofErr w:type="spellStart"/>
+      <w:r>
+        <w:rPr>
+          <w:color w:val="000000"/>
+        </w:rPr>
+        <w:t>làm</w:t>
+      </w:r>
+      <w:proofErr w:type="spellEnd"/>
+      <w:r>
+        <w:rPr>
+          <w:color w:val="000000"/>
+        </w:rPr>
+        <w:t xml:space="preserve"> ở </w:t>
       </w:r>
       <w:proofErr w:type="spellStart"/>
       <w:r>
@@ -9811,7 +12091,21 @@
         <w:rPr>
           <w:color w:val="000000"/>
         </w:rPr>
-        <w:t xml:space="preserve"> báo </w:t>
+        <w:t xml:space="preserve"> </w:t>
+      </w:r>
+      <w:proofErr w:type="spellStart"/>
+      <w:r>
+        <w:rPr>
+          <w:color w:val="000000"/>
+        </w:rPr>
+        <w:t>báo</w:t>
+      </w:r>
+      <w:proofErr w:type="spellEnd"/>
+      <w:r>
+        <w:rPr>
+          <w:color w:val="000000"/>
+        </w:rPr>
+        <w:t xml:space="preserve"> </w:t>
       </w:r>
       <w:proofErr w:type="spellStart"/>
       <w:r>
@@ -9923,7 +12217,21 @@
         <w:rPr>
           <w:color w:val="000000"/>
         </w:rPr>
-        <w:t xml:space="preserve"> tiếng </w:t>
+        <w:t xml:space="preserve"> </w:t>
+      </w:r>
+      <w:proofErr w:type="spellStart"/>
+      <w:r>
+        <w:rPr>
+          <w:color w:val="000000"/>
+        </w:rPr>
+        <w:t>tiếng</w:t>
+      </w:r>
+      <w:proofErr w:type="spellEnd"/>
+      <w:r>
+        <w:rPr>
+          <w:color w:val="000000"/>
+        </w:rPr>
+        <w:t xml:space="preserve"> </w:t>
       </w:r>
       <w:proofErr w:type="spellStart"/>
       <w:r>
@@ -9937,7 +12245,21 @@
         <w:rPr>
           <w:color w:val="000000"/>
         </w:rPr>
-        <w:t xml:space="preserve">) của </w:t>
+        <w:t xml:space="preserve">) </w:t>
+      </w:r>
+      <w:proofErr w:type="spellStart"/>
+      <w:r>
+        <w:rPr>
+          <w:color w:val="000000"/>
+        </w:rPr>
+        <w:t>của</w:t>
+      </w:r>
+      <w:proofErr w:type="spellEnd"/>
+      <w:r>
+        <w:rPr>
+          <w:color w:val="000000"/>
+        </w:rPr>
+        <w:t xml:space="preserve"> </w:t>
       </w:r>
       <w:proofErr w:type="spellStart"/>
       <w:r>
@@ -9965,7 +12287,21 @@
         <w:rPr>
           <w:color w:val="000000"/>
         </w:rPr>
-        <w:t xml:space="preserve"> dữ </w:t>
+        <w:t xml:space="preserve"> </w:t>
+      </w:r>
+      <w:proofErr w:type="spellStart"/>
+      <w:r>
+        <w:rPr>
+          <w:color w:val="000000"/>
+        </w:rPr>
+        <w:t>dữ</w:t>
+      </w:r>
+      <w:proofErr w:type="spellEnd"/>
+      <w:r>
+        <w:rPr>
+          <w:color w:val="000000"/>
+        </w:rPr>
+        <w:t xml:space="preserve"> </w:t>
       </w:r>
       <w:proofErr w:type="spellStart"/>
       <w:r>
@@ -9979,7 +12315,21 @@
         <w:rPr>
           <w:color w:val="000000"/>
         </w:rPr>
-        <w:t xml:space="preserve"> của SQL Server 200</w:t>
+        <w:t xml:space="preserve"> </w:t>
+      </w:r>
+      <w:proofErr w:type="spellStart"/>
+      <w:r>
+        <w:rPr>
+          <w:color w:val="000000"/>
+        </w:rPr>
+        <w:t>của</w:t>
+      </w:r>
+      <w:proofErr w:type="spellEnd"/>
+      <w:r>
+        <w:rPr>
+          <w:color w:val="000000"/>
+        </w:rPr>
+        <w:t xml:space="preserve"> SQL Server 200</w:t>
       </w:r>
       <w:r>
         <w:rPr>
@@ -10067,7 +12417,21 @@
         <w:rPr>
           <w:color w:val="000000"/>
         </w:rPr>
-        <w:t xml:space="preserve"> yêu </w:t>
+        <w:t xml:space="preserve"> </w:t>
+      </w:r>
+      <w:proofErr w:type="spellStart"/>
+      <w:r>
+        <w:rPr>
+          <w:color w:val="000000"/>
+        </w:rPr>
+        <w:t>yêu</w:t>
+      </w:r>
+      <w:proofErr w:type="spellEnd"/>
+      <w:r>
+        <w:rPr>
+          <w:color w:val="000000"/>
+        </w:rPr>
+        <w:t xml:space="preserve"> </w:t>
       </w:r>
       <w:proofErr w:type="spellStart"/>
       <w:r>
@@ -10081,7 +12445,21 @@
         <w:rPr>
           <w:color w:val="000000"/>
         </w:rPr>
-        <w:t xml:space="preserve"> báo </w:t>
+        <w:t xml:space="preserve"> </w:t>
+      </w:r>
+      <w:proofErr w:type="spellStart"/>
+      <w:r>
+        <w:rPr>
+          <w:color w:val="000000"/>
+        </w:rPr>
+        <w:t>báo</w:t>
+      </w:r>
+      <w:proofErr w:type="spellEnd"/>
+      <w:r>
+        <w:rPr>
+          <w:color w:val="000000"/>
+        </w:rPr>
+        <w:t xml:space="preserve"> </w:t>
       </w:r>
       <w:proofErr w:type="spellStart"/>
       <w:r>
@@ -10181,7 +12559,21 @@
         <w:rPr>
           <w:color w:val="000000"/>
         </w:rPr>
-        <w:t xml:space="preserve"> dữ </w:t>
+        <w:t xml:space="preserve"> </w:t>
+      </w:r>
+      <w:proofErr w:type="spellStart"/>
+      <w:r>
+        <w:rPr>
+          <w:color w:val="000000"/>
+        </w:rPr>
+        <w:t>dữ</w:t>
+      </w:r>
+      <w:proofErr w:type="spellEnd"/>
+      <w:r>
+        <w:rPr>
+          <w:color w:val="000000"/>
+        </w:rPr>
+        <w:t xml:space="preserve"> </w:t>
       </w:r>
       <w:proofErr w:type="spellStart"/>
       <w:r>
@@ -10295,7 +12687,21 @@
         <w:rPr>
           <w:color w:val="000000"/>
         </w:rPr>
-        <w:t xml:space="preserve"> dữ </w:t>
+        <w:t xml:space="preserve"> </w:t>
+      </w:r>
+      <w:proofErr w:type="spellStart"/>
+      <w:r>
+        <w:rPr>
+          <w:color w:val="000000"/>
+        </w:rPr>
+        <w:t>dữ</w:t>
+      </w:r>
+      <w:proofErr w:type="spellEnd"/>
+      <w:r>
+        <w:rPr>
+          <w:color w:val="000000"/>
+        </w:rPr>
+        <w:t xml:space="preserve"> </w:t>
       </w:r>
       <w:proofErr w:type="spellStart"/>
       <w:r>
@@ -10309,7 +12715,21 @@
         <w:rPr>
           <w:color w:val="000000"/>
         </w:rPr>
-        <w:t xml:space="preserve"> có </w:t>
+        <w:t xml:space="preserve"> </w:t>
+      </w:r>
+      <w:proofErr w:type="spellStart"/>
+      <w:r>
+        <w:rPr>
+          <w:color w:val="000000"/>
+        </w:rPr>
+        <w:t>có</w:t>
+      </w:r>
+      <w:proofErr w:type="spellEnd"/>
+      <w:r>
+        <w:rPr>
+          <w:color w:val="000000"/>
+        </w:rPr>
+        <w:t xml:space="preserve"> </w:t>
       </w:r>
       <w:proofErr w:type="spellStart"/>
       <w:r>
@@ -10442,7 +12862,21 @@
               <w:rPr>
                 <w:color w:val="000000"/>
               </w:rPr>
-              <w:t xml:space="preserve"> dữ </w:t>
+              <w:t xml:space="preserve"> </w:t>
+            </w:r>
+            <w:proofErr w:type="spellStart"/>
+            <w:r>
+              <w:rPr>
+                <w:color w:val="000000"/>
+              </w:rPr>
+              <w:t>dữ</w:t>
+            </w:r>
+            <w:proofErr w:type="spellEnd"/>
+            <w:r>
+              <w:rPr>
+                <w:color w:val="000000"/>
+              </w:rPr>
+              <w:t xml:space="preserve"> </w:t>
             </w:r>
             <w:proofErr w:type="spellStart"/>
             <w:r>
@@ -10931,7 +13365,6 @@
         <w:rPr>
           <w:color w:val="000000"/>
         </w:rPr>
-        <w:lastRenderedPageBreak/>
         <w:t>Các</w:t>
       </w:r>
       <w:proofErr w:type="spellEnd"/>
@@ -10953,7 +13386,21 @@
         <w:rPr>
           <w:color w:val="000000"/>
         </w:rPr>
-        <w:t xml:space="preserve"> dữ </w:t>
+        <w:t xml:space="preserve"> </w:t>
+      </w:r>
+      <w:proofErr w:type="spellStart"/>
+      <w:r>
+        <w:rPr>
+          <w:color w:val="000000"/>
+        </w:rPr>
+        <w:t>dữ</w:t>
+      </w:r>
+      <w:proofErr w:type="spellEnd"/>
+      <w:r>
+        <w:rPr>
+          <w:color w:val="000000"/>
+        </w:rPr>
+        <w:t xml:space="preserve"> </w:t>
       </w:r>
       <w:proofErr w:type="spellStart"/>
       <w:r>
@@ -10969,11 +13416,19 @@
         </w:rPr>
         <w:t xml:space="preserve"> </w:t>
       </w:r>
-      <w:r>
-        <w:rPr>
-          <w:color w:val="000000"/>
-        </w:rPr>
-        <w:t xml:space="preserve">có </w:t>
+      <w:proofErr w:type="spellStart"/>
+      <w:r>
+        <w:rPr>
+          <w:color w:val="000000"/>
+        </w:rPr>
+        <w:t>có</w:t>
+      </w:r>
+      <w:proofErr w:type="spellEnd"/>
+      <w:r>
+        <w:rPr>
+          <w:color w:val="000000"/>
+        </w:rPr>
+        <w:t xml:space="preserve"> </w:t>
       </w:r>
       <w:proofErr w:type="spellStart"/>
       <w:r>
@@ -11077,7 +13532,21 @@
         <w:rPr>
           <w:color w:val="000000"/>
         </w:rPr>
-        <w:t xml:space="preserve"> dữ </w:t>
+        <w:t xml:space="preserve"> </w:t>
+      </w:r>
+      <w:proofErr w:type="spellStart"/>
+      <w:r>
+        <w:rPr>
+          <w:color w:val="000000"/>
+        </w:rPr>
+        <w:t>dữ</w:t>
+      </w:r>
+      <w:proofErr w:type="spellEnd"/>
+      <w:r>
+        <w:rPr>
+          <w:color w:val="000000"/>
+        </w:rPr>
+        <w:t xml:space="preserve"> </w:t>
       </w:r>
       <w:proofErr w:type="spellStart"/>
       <w:r>
@@ -11182,7 +13651,21 @@
               <w:rPr>
                 <w:color w:val="000000"/>
               </w:rPr>
-              <w:t xml:space="preserve"> dữ </w:t>
+              <w:t xml:space="preserve"> </w:t>
+            </w:r>
+            <w:proofErr w:type="spellStart"/>
+            <w:r>
+              <w:rPr>
+                <w:color w:val="000000"/>
+              </w:rPr>
+              <w:t>dữ</w:t>
+            </w:r>
+            <w:proofErr w:type="spellEnd"/>
+            <w:r>
+              <w:rPr>
+                <w:color w:val="000000"/>
+              </w:rPr>
+              <w:t xml:space="preserve"> </w:t>
             </w:r>
             <w:proofErr w:type="spellStart"/>
             <w:r>
@@ -11846,7 +14329,21 @@
         <w:rPr>
           <w:color w:val="000000"/>
         </w:rPr>
-        <w:t xml:space="preserve"> dữ </w:t>
+        <w:t xml:space="preserve"> </w:t>
+      </w:r>
+      <w:proofErr w:type="spellStart"/>
+      <w:r>
+        <w:rPr>
+          <w:color w:val="000000"/>
+        </w:rPr>
+        <w:t>dữ</w:t>
+      </w:r>
+      <w:proofErr w:type="spellEnd"/>
+      <w:r>
+        <w:rPr>
+          <w:color w:val="000000"/>
+        </w:rPr>
+        <w:t xml:space="preserve"> </w:t>
       </w:r>
       <w:proofErr w:type="spellStart"/>
       <w:r>
@@ -11860,7 +14357,21 @@
         <w:rPr>
           <w:color w:val="000000"/>
         </w:rPr>
-        <w:t xml:space="preserve"> khác:</w:t>
+        <w:t xml:space="preserve"> </w:t>
+      </w:r>
+      <w:proofErr w:type="spellStart"/>
+      <w:r>
+        <w:rPr>
+          <w:color w:val="000000"/>
+        </w:rPr>
+        <w:t>khác</w:t>
+      </w:r>
+      <w:proofErr w:type="spellEnd"/>
+      <w:r>
+        <w:rPr>
+          <w:color w:val="000000"/>
+        </w:rPr>
+        <w:t>:</w:t>
       </w:r>
     </w:p>
     <w:tbl>
@@ -11937,7 +14448,21 @@
               <w:rPr>
                 <w:color w:val="000000"/>
               </w:rPr>
-              <w:t xml:space="preserve"> dữ </w:t>
+              <w:t xml:space="preserve"> </w:t>
+            </w:r>
+            <w:proofErr w:type="spellStart"/>
+            <w:r>
+              <w:rPr>
+                <w:color w:val="000000"/>
+              </w:rPr>
+              <w:t>dữ</w:t>
+            </w:r>
+            <w:proofErr w:type="spellEnd"/>
+            <w:r>
+              <w:rPr>
+                <w:color w:val="000000"/>
+              </w:rPr>
+              <w:t xml:space="preserve"> </w:t>
             </w:r>
             <w:proofErr w:type="spellStart"/>
             <w:r>
@@ -12444,7 +14969,7 @@
         <v:path o:extrusionok="f" gradientshapeok="t" o:connecttype="rect"/>
         <o:lock v:ext="edit" aspectratio="t"/>
       </v:shapetype>
-      <v:shape id="_x0000_i1027" type="#_x0000_t75" style="width:11.3pt;height:11.3pt" o:bullet="t">
+      <v:shape id="_x0000_i1042" type="#_x0000_t75" style="width:11.4pt;height:11.4pt" o:bullet="t">
         <v:imagedata r:id="rId1" o:title="msoB4E2"/>
       </v:shape>
     </w:pict>
@@ -14029,6 +16554,118 @@
     </w:lvl>
   </w:abstractNum>
   <w:abstractNum w:abstractNumId="13" w15:restartNumberingAfterBreak="0">
+    <w:nsid w:val="52AD7556"/>
+    <w:multiLevelType w:val="hybridMultilevel"/>
+    <w:tmpl w:val="0B66A8B6"/>
+    <w:lvl w:ilvl="0" w:tplc="F776EAD2">
+      <w:numFmt w:val="bullet"/>
+      <w:lvlText w:val=""/>
+      <w:lvlJc w:val="left"/>
+      <w:pPr>
+        <w:ind w:left="900" w:hanging="360"/>
+      </w:pPr>
+      <w:rPr>
+        <w:rFonts w:ascii="Wingdings" w:eastAsia="Times New Roman" w:hAnsi="Wingdings" w:cs="Courier New" w:hint="default"/>
+      </w:rPr>
+    </w:lvl>
+    <w:lvl w:ilvl="1" w:tplc="04090003" w:tentative="1">
+      <w:start w:val="1"/>
+      <w:numFmt w:val="bullet"/>
+      <w:lvlText w:val="o"/>
+      <w:lvlJc w:val="left"/>
+      <w:pPr>
+        <w:ind w:left="1620" w:hanging="360"/>
+      </w:pPr>
+      <w:rPr>
+        <w:rFonts w:ascii="Courier New" w:hAnsi="Courier New" w:cs="Courier New" w:hint="default"/>
+      </w:rPr>
+    </w:lvl>
+    <w:lvl w:ilvl="2" w:tplc="04090005" w:tentative="1">
+      <w:start w:val="1"/>
+      <w:numFmt w:val="bullet"/>
+      <w:lvlText w:val=""/>
+      <w:lvlJc w:val="left"/>
+      <w:pPr>
+        <w:ind w:left="2340" w:hanging="360"/>
+      </w:pPr>
+      <w:rPr>
+        <w:rFonts w:ascii="Wingdings" w:hAnsi="Wingdings" w:hint="default"/>
+      </w:rPr>
+    </w:lvl>
+    <w:lvl w:ilvl="3" w:tplc="04090001" w:tentative="1">
+      <w:start w:val="1"/>
+      <w:numFmt w:val="bullet"/>
+      <w:lvlText w:val=""/>
+      <w:lvlJc w:val="left"/>
+      <w:pPr>
+        <w:ind w:left="3060" w:hanging="360"/>
+      </w:pPr>
+      <w:rPr>
+        <w:rFonts w:ascii="Symbol" w:hAnsi="Symbol" w:hint="default"/>
+      </w:rPr>
+    </w:lvl>
+    <w:lvl w:ilvl="4" w:tplc="04090003" w:tentative="1">
+      <w:start w:val="1"/>
+      <w:numFmt w:val="bullet"/>
+      <w:lvlText w:val="o"/>
+      <w:lvlJc w:val="left"/>
+      <w:pPr>
+        <w:ind w:left="3780" w:hanging="360"/>
+      </w:pPr>
+      <w:rPr>
+        <w:rFonts w:ascii="Courier New" w:hAnsi="Courier New" w:cs="Courier New" w:hint="default"/>
+      </w:rPr>
+    </w:lvl>
+    <w:lvl w:ilvl="5" w:tplc="04090005" w:tentative="1">
+      <w:start w:val="1"/>
+      <w:numFmt w:val="bullet"/>
+      <w:lvlText w:val=""/>
+      <w:lvlJc w:val="left"/>
+      <w:pPr>
+        <w:ind w:left="4500" w:hanging="360"/>
+      </w:pPr>
+      <w:rPr>
+        <w:rFonts w:ascii="Wingdings" w:hAnsi="Wingdings" w:hint="default"/>
+      </w:rPr>
+    </w:lvl>
+    <w:lvl w:ilvl="6" w:tplc="04090001" w:tentative="1">
+      <w:start w:val="1"/>
+      <w:numFmt w:val="bullet"/>
+      <w:lvlText w:val=""/>
+      <w:lvlJc w:val="left"/>
+      <w:pPr>
+        <w:ind w:left="5220" w:hanging="360"/>
+      </w:pPr>
+      <w:rPr>
+        <w:rFonts w:ascii="Symbol" w:hAnsi="Symbol" w:hint="default"/>
+      </w:rPr>
+    </w:lvl>
+    <w:lvl w:ilvl="7" w:tplc="04090003" w:tentative="1">
+      <w:start w:val="1"/>
+      <w:numFmt w:val="bullet"/>
+      <w:lvlText w:val="o"/>
+      <w:lvlJc w:val="left"/>
+      <w:pPr>
+        <w:ind w:left="5940" w:hanging="360"/>
+      </w:pPr>
+      <w:rPr>
+        <w:rFonts w:ascii="Courier New" w:hAnsi="Courier New" w:cs="Courier New" w:hint="default"/>
+      </w:rPr>
+    </w:lvl>
+    <w:lvl w:ilvl="8" w:tplc="04090005" w:tentative="1">
+      <w:start w:val="1"/>
+      <w:numFmt w:val="bullet"/>
+      <w:lvlText w:val=""/>
+      <w:lvlJc w:val="left"/>
+      <w:pPr>
+        <w:ind w:left="6660" w:hanging="360"/>
+      </w:pPr>
+      <w:rPr>
+        <w:rFonts w:ascii="Wingdings" w:hAnsi="Wingdings" w:hint="default"/>
+      </w:rPr>
+    </w:lvl>
+  </w:abstractNum>
+  <w:abstractNum w:abstractNumId="14" w15:restartNumberingAfterBreak="0">
     <w:nsid w:val="63FA3B07"/>
     <w:multiLevelType w:val="multilevel"/>
     <w:tmpl w:val="FE6E7554"/>
@@ -14147,7 +16784,7 @@
       </w:pPr>
     </w:lvl>
   </w:abstractNum>
-  <w:abstractNum w:abstractNumId="14" w15:restartNumberingAfterBreak="0">
+  <w:abstractNum w:abstractNumId="15" w15:restartNumberingAfterBreak="0">
     <w:nsid w:val="6A866E29"/>
     <w:multiLevelType w:val="hybridMultilevel"/>
     <w:tmpl w:val="AE84A48E"/>
@@ -14287,7 +16924,7 @@
       </w:rPr>
     </w:lvl>
   </w:abstractNum>
-  <w:abstractNum w:abstractNumId="15" w15:restartNumberingAfterBreak="0">
+  <w:abstractNum w:abstractNumId="16" w15:restartNumberingAfterBreak="0">
     <w:nsid w:val="6DB62939"/>
     <w:multiLevelType w:val="hybridMultilevel"/>
     <w:tmpl w:val="42D4123C"/>
@@ -14427,7 +17064,7 @@
       </w:rPr>
     </w:lvl>
   </w:abstractNum>
-  <w:abstractNum w:abstractNumId="16" w15:restartNumberingAfterBreak="0">
+  <w:abstractNum w:abstractNumId="17" w15:restartNumberingAfterBreak="0">
     <w:nsid w:val="7A530F1C"/>
     <w:multiLevelType w:val="multilevel"/>
     <w:tmpl w:val="465A5F54"/>
@@ -14560,10 +17197,10 @@
     <w:abstractNumId w:val="11"/>
   </w:num>
   <w:num w:numId="4">
-    <w:abstractNumId w:val="14"/>
+    <w:abstractNumId w:val="15"/>
   </w:num>
   <w:num w:numId="5">
-    <w:abstractNumId w:val="15"/>
+    <w:abstractNumId w:val="16"/>
   </w:num>
   <w:num w:numId="6">
     <w:abstractNumId w:val="7"/>
@@ -14581,7 +17218,7 @@
     <w:abstractNumId w:val="9"/>
   </w:num>
   <w:num w:numId="11">
-    <w:abstractNumId w:val="13"/>
+    <w:abstractNumId w:val="14"/>
   </w:num>
   <w:num w:numId="12">
     <w:abstractNumId w:val="10"/>
@@ -14596,10 +17233,13 @@
     <w:abstractNumId w:val="1"/>
   </w:num>
   <w:num w:numId="16">
-    <w:abstractNumId w:val="16"/>
+    <w:abstractNumId w:val="17"/>
   </w:num>
   <w:num w:numId="17">
     <w:abstractNumId w:val="4"/>
+  </w:num>
+  <w:num w:numId="18">
+    <w:abstractNumId w:val="13"/>
   </w:num>
 </w:numbering>
 </file>
@@ -15146,6 +17786,17 @@
       <w:szCs w:val="20"/>
     </w:rPr>
   </w:style>
+  <w:style w:type="paragraph" w:styleId="ListParagraph">
+    <w:name w:val="List Paragraph"/>
+    <w:basedOn w:val="Normal"/>
+    <w:uiPriority w:val="34"/>
+    <w:qFormat/>
+    <w:rsid w:val="0038321C"/>
+    <w:pPr>
+      <w:ind w:left="720"/>
+      <w:contextualSpacing/>
+    </w:pPr>
+  </w:style>
 </w:styles>
 </file>
 

</xml_diff>